<commit_message>
arrow fun and ii fun
</commit_message>
<xml_diff>
--- a/Notes/My notes/JavaScript word note.docx
+++ b/Notes/My notes/JavaScript word note.docx
@@ -19979,6 +19979,902 @@
     </w:p>
     <w:p>
       <w:pPr>
+        <w:shd w:val="clear" w:color="auto" w:fill="1F1F1F"/>
+        <w:spacing w:after="0" w:line="190" w:lineRule="atLeast"/>
+        <w:rPr>
+          <w:rFonts w:ascii="Cascadia Code" w:eastAsia="Times New Roman" w:hAnsi="Cascadia Code" w:cs="Cascadia Code"/>
+          <w:color w:val="CCCCCC"/>
+          <w:sz w:val="14"/>
+          <w:szCs w:val="14"/>
+        </w:rPr>
+      </w:pPr>
+      <w:proofErr w:type="gramStart"/>
+      <w:r>
+        <w:rPr>
+          <w:rFonts w:ascii="Cascadia Code" w:eastAsia="Times New Roman" w:hAnsi="Cascadia Code" w:cs="Cascadia Code"/>
+          <w:color w:val="569CD6"/>
+          <w:sz w:val="14"/>
+          <w:szCs w:val="14"/>
+        </w:rPr>
+        <w:t>function</w:t>
+      </w:r>
+      <w:proofErr w:type="gramEnd"/>
+      <w:r>
+        <w:rPr>
+          <w:rFonts w:ascii="Cascadia Code" w:eastAsia="Times New Roman" w:hAnsi="Cascadia Code" w:cs="Cascadia Code"/>
+          <w:color w:val="CCCCCC"/>
+          <w:sz w:val="14"/>
+          <w:szCs w:val="14"/>
+        </w:rPr>
+        <w:t xml:space="preserve"> </w:t>
+      </w:r>
+      <w:proofErr w:type="spellStart"/>
+      <w:r>
+        <w:rPr>
+          <w:rFonts w:ascii="Cascadia Code" w:eastAsia="Times New Roman" w:hAnsi="Cascadia Code" w:cs="Cascadia Code"/>
+          <w:color w:val="DCDCAA"/>
+          <w:sz w:val="14"/>
+          <w:szCs w:val="14"/>
+        </w:rPr>
+        <w:t>isPrime</w:t>
+      </w:r>
+      <w:proofErr w:type="spellEnd"/>
+      <w:r>
+        <w:rPr>
+          <w:rFonts w:ascii="Cascadia Code" w:eastAsia="Times New Roman" w:hAnsi="Cascadia Code" w:cs="Cascadia Code"/>
+          <w:color w:val="CCCCCC"/>
+          <w:sz w:val="14"/>
+          <w:szCs w:val="14"/>
+        </w:rPr>
+        <w:t>(</w:t>
+      </w:r>
+      <w:r>
+        <w:rPr>
+          <w:rFonts w:ascii="Cascadia Code" w:eastAsia="Times New Roman" w:hAnsi="Cascadia Code" w:cs="Cascadia Code"/>
+          <w:color w:val="9CDCFE"/>
+          <w:sz w:val="14"/>
+          <w:szCs w:val="14"/>
+        </w:rPr>
+        <w:t>n</w:t>
+      </w:r>
+      <w:r>
+        <w:rPr>
+          <w:rFonts w:ascii="Cascadia Code" w:eastAsia="Times New Roman" w:hAnsi="Cascadia Code" w:cs="Cascadia Code"/>
+          <w:color w:val="CCCCCC"/>
+          <w:sz w:val="14"/>
+          <w:szCs w:val="14"/>
+        </w:rPr>
+        <w:t>){</w:t>
+      </w:r>
+    </w:p>
+    <w:p>
+      <w:pPr>
+        <w:shd w:val="clear" w:color="auto" w:fill="1F1F1F"/>
+        <w:spacing w:after="0" w:line="190" w:lineRule="atLeast"/>
+        <w:rPr>
+          <w:rFonts w:ascii="Cascadia Code" w:eastAsia="Times New Roman" w:hAnsi="Cascadia Code" w:cs="Cascadia Code"/>
+          <w:color w:val="CCCCCC"/>
+          <w:sz w:val="14"/>
+          <w:szCs w:val="14"/>
+        </w:rPr>
+      </w:pPr>
+      <w:r>
+        <w:rPr>
+          <w:rFonts w:ascii="Cascadia Code" w:eastAsia="Times New Roman" w:hAnsi="Cascadia Code" w:cs="Cascadia Code"/>
+          <w:color w:val="CCCCCC"/>
+          <w:sz w:val="14"/>
+          <w:szCs w:val="14"/>
+        </w:rPr>
+        <w:t xml:space="preserve">    </w:t>
+      </w:r>
+      <w:proofErr w:type="gramStart"/>
+      <w:r>
+        <w:rPr>
+          <w:rFonts w:ascii="Cascadia Code" w:eastAsia="Times New Roman" w:hAnsi="Cascadia Code" w:cs="Cascadia Code"/>
+          <w:color w:val="569CD6"/>
+          <w:sz w:val="14"/>
+          <w:szCs w:val="14"/>
+        </w:rPr>
+        <w:t>let</w:t>
+      </w:r>
+      <w:proofErr w:type="gramEnd"/>
+      <w:r>
+        <w:rPr>
+          <w:rFonts w:ascii="Cascadia Code" w:eastAsia="Times New Roman" w:hAnsi="Cascadia Code" w:cs="Cascadia Code"/>
+          <w:color w:val="CCCCCC"/>
+          <w:sz w:val="14"/>
+          <w:szCs w:val="14"/>
+        </w:rPr>
+        <w:t xml:space="preserve"> </w:t>
+      </w:r>
+      <w:r>
+        <w:rPr>
+          <w:rFonts w:ascii="Cascadia Code" w:eastAsia="Times New Roman" w:hAnsi="Cascadia Code" w:cs="Cascadia Code"/>
+          <w:color w:val="9CDCFE"/>
+          <w:sz w:val="14"/>
+          <w:szCs w:val="14"/>
+        </w:rPr>
+        <w:t>flag</w:t>
+      </w:r>
+      <w:r>
+        <w:rPr>
+          <w:rFonts w:ascii="Cascadia Code" w:eastAsia="Times New Roman" w:hAnsi="Cascadia Code" w:cs="Cascadia Code"/>
+          <w:color w:val="D4D4D4"/>
+          <w:sz w:val="14"/>
+          <w:szCs w:val="14"/>
+        </w:rPr>
+        <w:t>=</w:t>
+      </w:r>
+      <w:r>
+        <w:rPr>
+          <w:rFonts w:ascii="Cascadia Code" w:eastAsia="Times New Roman" w:hAnsi="Cascadia Code" w:cs="Cascadia Code"/>
+          <w:color w:val="569CD6"/>
+          <w:sz w:val="14"/>
+          <w:szCs w:val="14"/>
+        </w:rPr>
+        <w:t>true</w:t>
+      </w:r>
+      <w:r>
+        <w:rPr>
+          <w:rFonts w:ascii="Cascadia Code" w:eastAsia="Times New Roman" w:hAnsi="Cascadia Code" w:cs="Cascadia Code"/>
+          <w:color w:val="CCCCCC"/>
+          <w:sz w:val="14"/>
+          <w:szCs w:val="14"/>
+        </w:rPr>
+        <w:t>;</w:t>
+      </w:r>
+    </w:p>
+    <w:p>
+      <w:pPr>
+        <w:shd w:val="clear" w:color="auto" w:fill="1F1F1F"/>
+        <w:spacing w:after="0" w:line="190" w:lineRule="atLeast"/>
+        <w:rPr>
+          <w:rFonts w:ascii="Cascadia Code" w:eastAsia="Times New Roman" w:hAnsi="Cascadia Code" w:cs="Cascadia Code"/>
+          <w:color w:val="CCCCCC"/>
+          <w:sz w:val="14"/>
+          <w:szCs w:val="14"/>
+        </w:rPr>
+      </w:pPr>
+      <w:r>
+        <w:rPr>
+          <w:rFonts w:ascii="Cascadia Code" w:eastAsia="Times New Roman" w:hAnsi="Cascadia Code" w:cs="Cascadia Code"/>
+          <w:color w:val="CCCCCC"/>
+          <w:sz w:val="14"/>
+          <w:szCs w:val="14"/>
+        </w:rPr>
+        <w:t xml:space="preserve">    </w:t>
+      </w:r>
+      <w:proofErr w:type="gramStart"/>
+      <w:r>
+        <w:rPr>
+          <w:rFonts w:ascii="Cascadia Code" w:eastAsia="Times New Roman" w:hAnsi="Cascadia Code" w:cs="Cascadia Code"/>
+          <w:color w:val="C586C0"/>
+          <w:sz w:val="14"/>
+          <w:szCs w:val="14"/>
+        </w:rPr>
+        <w:t>for</w:t>
+      </w:r>
+      <w:r>
+        <w:rPr>
+          <w:rFonts w:ascii="Cascadia Code" w:eastAsia="Times New Roman" w:hAnsi="Cascadia Code" w:cs="Cascadia Code"/>
+          <w:color w:val="CCCCCC"/>
+          <w:sz w:val="14"/>
+          <w:szCs w:val="14"/>
+        </w:rPr>
+        <w:t>(</w:t>
+      </w:r>
+      <w:proofErr w:type="gramEnd"/>
+      <w:r>
+        <w:rPr>
+          <w:rFonts w:ascii="Cascadia Code" w:eastAsia="Times New Roman" w:hAnsi="Cascadia Code" w:cs="Cascadia Code"/>
+          <w:color w:val="569CD6"/>
+          <w:sz w:val="14"/>
+          <w:szCs w:val="14"/>
+        </w:rPr>
+        <w:t>let</w:t>
+      </w:r>
+      <w:r>
+        <w:rPr>
+          <w:rFonts w:ascii="Cascadia Code" w:eastAsia="Times New Roman" w:hAnsi="Cascadia Code" w:cs="Cascadia Code"/>
+          <w:color w:val="CCCCCC"/>
+          <w:sz w:val="14"/>
+          <w:szCs w:val="14"/>
+        </w:rPr>
+        <w:t xml:space="preserve"> </w:t>
+      </w:r>
+      <w:proofErr w:type="spellStart"/>
+      <w:r>
+        <w:rPr>
+          <w:rFonts w:ascii="Cascadia Code" w:eastAsia="Times New Roman" w:hAnsi="Cascadia Code" w:cs="Cascadia Code"/>
+          <w:color w:val="9CDCFE"/>
+          <w:sz w:val="14"/>
+          <w:szCs w:val="14"/>
+        </w:rPr>
+        <w:t>i</w:t>
+      </w:r>
+      <w:proofErr w:type="spellEnd"/>
+      <w:r>
+        <w:rPr>
+          <w:rFonts w:ascii="Cascadia Code" w:eastAsia="Times New Roman" w:hAnsi="Cascadia Code" w:cs="Cascadia Code"/>
+          <w:color w:val="D4D4D4"/>
+          <w:sz w:val="14"/>
+          <w:szCs w:val="14"/>
+        </w:rPr>
+        <w:t>=</w:t>
+      </w:r>
+      <w:r>
+        <w:rPr>
+          <w:rFonts w:ascii="Cascadia Code" w:eastAsia="Times New Roman" w:hAnsi="Cascadia Code" w:cs="Cascadia Code"/>
+          <w:color w:val="B5CEA8"/>
+          <w:sz w:val="14"/>
+          <w:szCs w:val="14"/>
+        </w:rPr>
+        <w:t>2</w:t>
+      </w:r>
+      <w:r>
+        <w:rPr>
+          <w:rFonts w:ascii="Cascadia Code" w:eastAsia="Times New Roman" w:hAnsi="Cascadia Code" w:cs="Cascadia Code"/>
+          <w:color w:val="CCCCCC"/>
+          <w:sz w:val="14"/>
+          <w:szCs w:val="14"/>
+        </w:rPr>
+        <w:t>;</w:t>
+      </w:r>
+      <w:r>
+        <w:rPr>
+          <w:rFonts w:ascii="Cascadia Code" w:eastAsia="Times New Roman" w:hAnsi="Cascadia Code" w:cs="Cascadia Code"/>
+          <w:color w:val="9CDCFE"/>
+          <w:sz w:val="14"/>
+          <w:szCs w:val="14"/>
+        </w:rPr>
+        <w:t>i</w:t>
+      </w:r>
+      <w:r>
+        <w:rPr>
+          <w:rFonts w:ascii="Cascadia Code" w:eastAsia="Times New Roman" w:hAnsi="Cascadia Code" w:cs="Cascadia Code"/>
+          <w:color w:val="D4D4D4"/>
+          <w:sz w:val="14"/>
+          <w:szCs w:val="14"/>
+        </w:rPr>
+        <w:t>&lt;=</w:t>
+      </w:r>
+      <w:r>
+        <w:rPr>
+          <w:rFonts w:ascii="Cascadia Code" w:eastAsia="Times New Roman" w:hAnsi="Cascadia Code" w:cs="Cascadia Code"/>
+          <w:color w:val="9CDCFE"/>
+          <w:sz w:val="14"/>
+          <w:szCs w:val="14"/>
+        </w:rPr>
+        <w:t>n</w:t>
+      </w:r>
+      <w:r>
+        <w:rPr>
+          <w:rFonts w:ascii="Cascadia Code" w:eastAsia="Times New Roman" w:hAnsi="Cascadia Code" w:cs="Cascadia Code"/>
+          <w:color w:val="D4D4D4"/>
+          <w:sz w:val="14"/>
+          <w:szCs w:val="14"/>
+        </w:rPr>
+        <w:t>/</w:t>
+      </w:r>
+      <w:r>
+        <w:rPr>
+          <w:rFonts w:ascii="Cascadia Code" w:eastAsia="Times New Roman" w:hAnsi="Cascadia Code" w:cs="Cascadia Code"/>
+          <w:color w:val="B5CEA8"/>
+          <w:sz w:val="14"/>
+          <w:szCs w:val="14"/>
+        </w:rPr>
+        <w:t>2</w:t>
+      </w:r>
+      <w:r>
+        <w:rPr>
+          <w:rFonts w:ascii="Cascadia Code" w:eastAsia="Times New Roman" w:hAnsi="Cascadia Code" w:cs="Cascadia Code"/>
+          <w:color w:val="CCCCCC"/>
+          <w:sz w:val="14"/>
+          <w:szCs w:val="14"/>
+        </w:rPr>
+        <w:t>;</w:t>
+      </w:r>
+      <w:r>
+        <w:rPr>
+          <w:rFonts w:ascii="Cascadia Code" w:eastAsia="Times New Roman" w:hAnsi="Cascadia Code" w:cs="Cascadia Code"/>
+          <w:color w:val="9CDCFE"/>
+          <w:sz w:val="14"/>
+          <w:szCs w:val="14"/>
+        </w:rPr>
+        <w:t>i</w:t>
+      </w:r>
+      <w:r>
+        <w:rPr>
+          <w:rFonts w:ascii="Cascadia Code" w:eastAsia="Times New Roman" w:hAnsi="Cascadia Code" w:cs="Cascadia Code"/>
+          <w:color w:val="D4D4D4"/>
+          <w:sz w:val="14"/>
+          <w:szCs w:val="14"/>
+        </w:rPr>
+        <w:t>++</w:t>
+      </w:r>
+      <w:r>
+        <w:rPr>
+          <w:rFonts w:ascii="Cascadia Code" w:eastAsia="Times New Roman" w:hAnsi="Cascadia Code" w:cs="Cascadia Code"/>
+          <w:color w:val="CCCCCC"/>
+          <w:sz w:val="14"/>
+          <w:szCs w:val="14"/>
+        </w:rPr>
+        <w:t>){</w:t>
+      </w:r>
+    </w:p>
+    <w:p>
+      <w:pPr>
+        <w:shd w:val="clear" w:color="auto" w:fill="1F1F1F"/>
+        <w:spacing w:after="0" w:line="190" w:lineRule="atLeast"/>
+        <w:rPr>
+          <w:rFonts w:ascii="Cascadia Code" w:eastAsia="Times New Roman" w:hAnsi="Cascadia Code" w:cs="Cascadia Code"/>
+          <w:color w:val="CCCCCC"/>
+          <w:sz w:val="14"/>
+          <w:szCs w:val="14"/>
+        </w:rPr>
+      </w:pPr>
+      <w:r>
+        <w:rPr>
+          <w:rFonts w:ascii="Cascadia Code" w:eastAsia="Times New Roman" w:hAnsi="Cascadia Code" w:cs="Cascadia Code"/>
+          <w:color w:val="CCCCCC"/>
+          <w:sz w:val="14"/>
+          <w:szCs w:val="14"/>
+        </w:rPr>
+        <w:t xml:space="preserve">        </w:t>
+      </w:r>
+      <w:proofErr w:type="gramStart"/>
+      <w:r>
+        <w:rPr>
+          <w:rFonts w:ascii="Cascadia Code" w:eastAsia="Times New Roman" w:hAnsi="Cascadia Code" w:cs="Cascadia Code"/>
+          <w:color w:val="C586C0"/>
+          <w:sz w:val="14"/>
+          <w:szCs w:val="14"/>
+        </w:rPr>
+        <w:t>if</w:t>
+      </w:r>
+      <w:r>
+        <w:rPr>
+          <w:rFonts w:ascii="Cascadia Code" w:eastAsia="Times New Roman" w:hAnsi="Cascadia Code" w:cs="Cascadia Code"/>
+          <w:color w:val="CCCCCC"/>
+          <w:sz w:val="14"/>
+          <w:szCs w:val="14"/>
+        </w:rPr>
+        <w:t>(</w:t>
+      </w:r>
+      <w:proofErr w:type="spellStart"/>
+      <w:proofErr w:type="gramEnd"/>
+      <w:r>
+        <w:rPr>
+          <w:rFonts w:ascii="Cascadia Code" w:eastAsia="Times New Roman" w:hAnsi="Cascadia Code" w:cs="Cascadia Code"/>
+          <w:color w:val="9CDCFE"/>
+          <w:sz w:val="14"/>
+          <w:szCs w:val="14"/>
+        </w:rPr>
+        <w:t>n</w:t>
+      </w:r>
+      <w:r>
+        <w:rPr>
+          <w:rFonts w:ascii="Cascadia Code" w:eastAsia="Times New Roman" w:hAnsi="Cascadia Code" w:cs="Cascadia Code"/>
+          <w:color w:val="D4D4D4"/>
+          <w:sz w:val="14"/>
+          <w:szCs w:val="14"/>
+        </w:rPr>
+        <w:t>%</w:t>
+      </w:r>
+      <w:r>
+        <w:rPr>
+          <w:rFonts w:ascii="Cascadia Code" w:eastAsia="Times New Roman" w:hAnsi="Cascadia Code" w:cs="Cascadia Code"/>
+          <w:color w:val="9CDCFE"/>
+          <w:sz w:val="14"/>
+          <w:szCs w:val="14"/>
+        </w:rPr>
+        <w:t>i</w:t>
+      </w:r>
+      <w:proofErr w:type="spellEnd"/>
+      <w:r>
+        <w:rPr>
+          <w:rFonts w:ascii="Cascadia Code" w:eastAsia="Times New Roman" w:hAnsi="Cascadia Code" w:cs="Cascadia Code"/>
+          <w:color w:val="D4D4D4"/>
+          <w:sz w:val="14"/>
+          <w:szCs w:val="14"/>
+        </w:rPr>
+        <w:t>==</w:t>
+      </w:r>
+      <w:r>
+        <w:rPr>
+          <w:rFonts w:ascii="Cascadia Code" w:eastAsia="Times New Roman" w:hAnsi="Cascadia Code" w:cs="Cascadia Code"/>
+          <w:color w:val="B5CEA8"/>
+          <w:sz w:val="14"/>
+          <w:szCs w:val="14"/>
+        </w:rPr>
+        <w:t>0</w:t>
+      </w:r>
+      <w:r>
+        <w:rPr>
+          <w:rFonts w:ascii="Cascadia Code" w:eastAsia="Times New Roman" w:hAnsi="Cascadia Code" w:cs="Cascadia Code"/>
+          <w:color w:val="CCCCCC"/>
+          <w:sz w:val="14"/>
+          <w:szCs w:val="14"/>
+        </w:rPr>
+        <w:t>)</w:t>
+      </w:r>
+      <w:r>
+        <w:rPr>
+          <w:rFonts w:ascii="Cascadia Code" w:eastAsia="Times New Roman" w:hAnsi="Cascadia Code" w:cs="Cascadia Code"/>
+          <w:color w:val="9CDCFE"/>
+          <w:sz w:val="14"/>
+          <w:szCs w:val="14"/>
+        </w:rPr>
+        <w:t>flag</w:t>
+      </w:r>
+      <w:r>
+        <w:rPr>
+          <w:rFonts w:ascii="Cascadia Code" w:eastAsia="Times New Roman" w:hAnsi="Cascadia Code" w:cs="Cascadia Code"/>
+          <w:color w:val="D4D4D4"/>
+          <w:sz w:val="14"/>
+          <w:szCs w:val="14"/>
+        </w:rPr>
+        <w:t>=</w:t>
+      </w:r>
+      <w:r>
+        <w:rPr>
+          <w:rFonts w:ascii="Cascadia Code" w:eastAsia="Times New Roman" w:hAnsi="Cascadia Code" w:cs="Cascadia Code"/>
+          <w:color w:val="569CD6"/>
+          <w:sz w:val="14"/>
+          <w:szCs w:val="14"/>
+        </w:rPr>
+        <w:t>false</w:t>
+      </w:r>
+      <w:r>
+        <w:rPr>
+          <w:rFonts w:ascii="Cascadia Code" w:eastAsia="Times New Roman" w:hAnsi="Cascadia Code" w:cs="Cascadia Code"/>
+          <w:color w:val="CCCCCC"/>
+          <w:sz w:val="14"/>
+          <w:szCs w:val="14"/>
+        </w:rPr>
+        <w:t>;</w:t>
+      </w:r>
+    </w:p>
+    <w:p>
+      <w:pPr>
+        <w:shd w:val="clear" w:color="auto" w:fill="1F1F1F"/>
+        <w:spacing w:after="0" w:line="190" w:lineRule="atLeast"/>
+        <w:rPr>
+          <w:rFonts w:ascii="Cascadia Code" w:eastAsia="Times New Roman" w:hAnsi="Cascadia Code" w:cs="Cascadia Code"/>
+          <w:color w:val="CCCCCC"/>
+          <w:sz w:val="14"/>
+          <w:szCs w:val="14"/>
+        </w:rPr>
+      </w:pPr>
+      <w:r>
+        <w:rPr>
+          <w:rFonts w:ascii="Cascadia Code" w:eastAsia="Times New Roman" w:hAnsi="Cascadia Code" w:cs="Cascadia Code"/>
+          <w:color w:val="CCCCCC"/>
+          <w:sz w:val="14"/>
+          <w:szCs w:val="14"/>
+        </w:rPr>
+        <w:t xml:space="preserve">        </w:t>
+      </w:r>
+      <w:proofErr w:type="gramStart"/>
+      <w:r>
+        <w:rPr>
+          <w:rFonts w:ascii="Cascadia Code" w:eastAsia="Times New Roman" w:hAnsi="Cascadia Code" w:cs="Cascadia Code"/>
+          <w:color w:val="C586C0"/>
+          <w:sz w:val="14"/>
+          <w:szCs w:val="14"/>
+        </w:rPr>
+        <w:t>break</w:t>
+      </w:r>
+      <w:proofErr w:type="gramEnd"/>
+      <w:r>
+        <w:rPr>
+          <w:rFonts w:ascii="Cascadia Code" w:eastAsia="Times New Roman" w:hAnsi="Cascadia Code" w:cs="Cascadia Code"/>
+          <w:color w:val="CCCCCC"/>
+          <w:sz w:val="14"/>
+          <w:szCs w:val="14"/>
+        </w:rPr>
+        <w:t>;</w:t>
+      </w:r>
+    </w:p>
+    <w:p>
+      <w:pPr>
+        <w:shd w:val="clear" w:color="auto" w:fill="1F1F1F"/>
+        <w:spacing w:after="0" w:line="190" w:lineRule="atLeast"/>
+        <w:rPr>
+          <w:rFonts w:ascii="Cascadia Code" w:eastAsia="Times New Roman" w:hAnsi="Cascadia Code" w:cs="Cascadia Code"/>
+          <w:color w:val="CCCCCC"/>
+          <w:sz w:val="14"/>
+          <w:szCs w:val="14"/>
+        </w:rPr>
+      </w:pPr>
+      <w:r>
+        <w:rPr>
+          <w:rFonts w:ascii="Cascadia Code" w:eastAsia="Times New Roman" w:hAnsi="Cascadia Code" w:cs="Cascadia Code"/>
+          <w:color w:val="CCCCCC"/>
+          <w:sz w:val="14"/>
+          <w:szCs w:val="14"/>
+        </w:rPr>
+        <w:t>    }</w:t>
+      </w:r>
+    </w:p>
+    <w:p>
+      <w:pPr>
+        <w:shd w:val="clear" w:color="auto" w:fill="1F1F1F"/>
+        <w:spacing w:after="0" w:line="190" w:lineRule="atLeast"/>
+        <w:rPr>
+          <w:rFonts w:ascii="Cascadia Code" w:eastAsia="Times New Roman" w:hAnsi="Cascadia Code" w:cs="Cascadia Code"/>
+          <w:color w:val="CCCCCC"/>
+          <w:sz w:val="14"/>
+          <w:szCs w:val="14"/>
+        </w:rPr>
+      </w:pPr>
+      <w:r>
+        <w:rPr>
+          <w:rFonts w:ascii="Cascadia Code" w:eastAsia="Times New Roman" w:hAnsi="Cascadia Code" w:cs="Cascadia Code"/>
+          <w:color w:val="CCCCCC"/>
+          <w:sz w:val="14"/>
+          <w:szCs w:val="14"/>
+        </w:rPr>
+        <w:t xml:space="preserve">    </w:t>
+      </w:r>
+      <w:r>
+        <w:rPr>
+          <w:rFonts w:ascii="Cascadia Code" w:eastAsia="Times New Roman" w:hAnsi="Cascadia Code" w:cs="Cascadia Code"/>
+          <w:color w:val="6A9955"/>
+          <w:sz w:val="14"/>
+          <w:szCs w:val="14"/>
+        </w:rPr>
+        <w:t>//return flag;</w:t>
+      </w:r>
+    </w:p>
+    <w:p>
+      <w:pPr>
+        <w:shd w:val="clear" w:color="auto" w:fill="1F1F1F"/>
+        <w:spacing w:after="0" w:line="190" w:lineRule="atLeast"/>
+        <w:rPr>
+          <w:rFonts w:ascii="Cascadia Code" w:eastAsia="Times New Roman" w:hAnsi="Cascadia Code" w:cs="Cascadia Code"/>
+          <w:color w:val="CCCCCC"/>
+          <w:sz w:val="14"/>
+          <w:szCs w:val="14"/>
+        </w:rPr>
+      </w:pPr>
+      <w:r>
+        <w:rPr>
+          <w:rFonts w:ascii="Cascadia Code" w:eastAsia="Times New Roman" w:hAnsi="Cascadia Code" w:cs="Cascadia Code"/>
+          <w:color w:val="CCCCCC"/>
+          <w:sz w:val="14"/>
+          <w:szCs w:val="14"/>
+        </w:rPr>
+        <w:t xml:space="preserve">    </w:t>
+      </w:r>
+      <w:proofErr w:type="gramStart"/>
+      <w:r>
+        <w:rPr>
+          <w:rFonts w:ascii="Cascadia Code" w:eastAsia="Times New Roman" w:hAnsi="Cascadia Code" w:cs="Cascadia Code"/>
+          <w:color w:val="C586C0"/>
+          <w:sz w:val="14"/>
+          <w:szCs w:val="14"/>
+        </w:rPr>
+        <w:t>return</w:t>
+      </w:r>
+      <w:proofErr w:type="gramEnd"/>
+      <w:r>
+        <w:rPr>
+          <w:rFonts w:ascii="Cascadia Code" w:eastAsia="Times New Roman" w:hAnsi="Cascadia Code" w:cs="Cascadia Code"/>
+          <w:color w:val="CCCCCC"/>
+          <w:sz w:val="14"/>
+          <w:szCs w:val="14"/>
+        </w:rPr>
+        <w:t xml:space="preserve"> </w:t>
+      </w:r>
+      <w:r>
+        <w:rPr>
+          <w:rFonts w:ascii="Cascadia Code" w:eastAsia="Times New Roman" w:hAnsi="Cascadia Code" w:cs="Cascadia Code"/>
+          <w:color w:val="9CDCFE"/>
+          <w:sz w:val="14"/>
+          <w:szCs w:val="14"/>
+        </w:rPr>
+        <w:t>flag</w:t>
+      </w:r>
+      <w:r>
+        <w:rPr>
+          <w:rFonts w:ascii="Cascadia Code" w:eastAsia="Times New Roman" w:hAnsi="Cascadia Code" w:cs="Cascadia Code"/>
+          <w:color w:val="D4D4D4"/>
+          <w:sz w:val="14"/>
+          <w:szCs w:val="14"/>
+        </w:rPr>
+        <w:t>?</w:t>
+      </w:r>
+      <w:r>
+        <w:rPr>
+          <w:rFonts w:ascii="Cascadia Code" w:eastAsia="Times New Roman" w:hAnsi="Cascadia Code" w:cs="Cascadia Code"/>
+          <w:color w:val="CE9178"/>
+          <w:sz w:val="14"/>
+          <w:szCs w:val="14"/>
+        </w:rPr>
+        <w:t>`</w:t>
+      </w:r>
+      <w:r>
+        <w:rPr>
+          <w:rFonts w:ascii="Cascadia Code" w:eastAsia="Times New Roman" w:hAnsi="Cascadia Code" w:cs="Cascadia Code"/>
+          <w:color w:val="569CD6"/>
+          <w:sz w:val="14"/>
+          <w:szCs w:val="14"/>
+        </w:rPr>
+        <w:t>${</w:t>
+      </w:r>
+      <w:r>
+        <w:rPr>
+          <w:rFonts w:ascii="Cascadia Code" w:eastAsia="Times New Roman" w:hAnsi="Cascadia Code" w:cs="Cascadia Code"/>
+          <w:color w:val="9CDCFE"/>
+          <w:sz w:val="14"/>
+          <w:szCs w:val="14"/>
+        </w:rPr>
+        <w:t>n</w:t>
+      </w:r>
+      <w:r>
+        <w:rPr>
+          <w:rFonts w:ascii="Cascadia Code" w:eastAsia="Times New Roman" w:hAnsi="Cascadia Code" w:cs="Cascadia Code"/>
+          <w:color w:val="569CD6"/>
+          <w:sz w:val="14"/>
+          <w:szCs w:val="14"/>
+        </w:rPr>
+        <w:t>}</w:t>
+      </w:r>
+      <w:r>
+        <w:rPr>
+          <w:rFonts w:ascii="Cascadia Code" w:eastAsia="Times New Roman" w:hAnsi="Cascadia Code" w:cs="Cascadia Code"/>
+          <w:color w:val="CE9178"/>
+          <w:sz w:val="14"/>
+          <w:szCs w:val="14"/>
+        </w:rPr>
+        <w:t xml:space="preserve"> is prime number`</w:t>
+      </w:r>
+      <w:r>
+        <w:rPr>
+          <w:rFonts w:ascii="Cascadia Code" w:eastAsia="Times New Roman" w:hAnsi="Cascadia Code" w:cs="Cascadia Code"/>
+          <w:color w:val="D4D4D4"/>
+          <w:sz w:val="14"/>
+          <w:szCs w:val="14"/>
+        </w:rPr>
+        <w:t>:</w:t>
+      </w:r>
+      <w:r>
+        <w:rPr>
+          <w:rFonts w:ascii="Cascadia Code" w:eastAsia="Times New Roman" w:hAnsi="Cascadia Code" w:cs="Cascadia Code"/>
+          <w:color w:val="CE9178"/>
+          <w:sz w:val="14"/>
+          <w:szCs w:val="14"/>
+        </w:rPr>
+        <w:t>`</w:t>
+      </w:r>
+      <w:r>
+        <w:rPr>
+          <w:rFonts w:ascii="Cascadia Code" w:eastAsia="Times New Roman" w:hAnsi="Cascadia Code" w:cs="Cascadia Code"/>
+          <w:color w:val="569CD6"/>
+          <w:sz w:val="14"/>
+          <w:szCs w:val="14"/>
+        </w:rPr>
+        <w:t>${</w:t>
+      </w:r>
+      <w:r>
+        <w:rPr>
+          <w:rFonts w:ascii="Cascadia Code" w:eastAsia="Times New Roman" w:hAnsi="Cascadia Code" w:cs="Cascadia Code"/>
+          <w:color w:val="9CDCFE"/>
+          <w:sz w:val="14"/>
+          <w:szCs w:val="14"/>
+        </w:rPr>
+        <w:t>n</w:t>
+      </w:r>
+      <w:r>
+        <w:rPr>
+          <w:rFonts w:ascii="Cascadia Code" w:eastAsia="Times New Roman" w:hAnsi="Cascadia Code" w:cs="Cascadia Code"/>
+          <w:color w:val="569CD6"/>
+          <w:sz w:val="14"/>
+          <w:szCs w:val="14"/>
+        </w:rPr>
+        <w:t>}</w:t>
+      </w:r>
+      <w:r>
+        <w:rPr>
+          <w:rFonts w:ascii="Cascadia Code" w:eastAsia="Times New Roman" w:hAnsi="Cascadia Code" w:cs="Cascadia Code"/>
+          <w:color w:val="CE9178"/>
+          <w:sz w:val="14"/>
+          <w:szCs w:val="14"/>
+        </w:rPr>
+        <w:t xml:space="preserve"> is not a  prime number`</w:t>
+      </w:r>
+      <w:r>
+        <w:rPr>
+          <w:rFonts w:ascii="Cascadia Code" w:eastAsia="Times New Roman" w:hAnsi="Cascadia Code" w:cs="Cascadia Code"/>
+          <w:color w:val="CCCCCC"/>
+          <w:sz w:val="14"/>
+          <w:szCs w:val="14"/>
+        </w:rPr>
+        <w:t>;</w:t>
+      </w:r>
+    </w:p>
+    <w:p>
+      <w:pPr>
+        <w:shd w:val="clear" w:color="auto" w:fill="1F1F1F"/>
+        <w:spacing w:after="0" w:line="190" w:lineRule="atLeast"/>
+        <w:rPr>
+          <w:rFonts w:ascii="Cascadia Code" w:eastAsia="Times New Roman" w:hAnsi="Cascadia Code" w:cs="Cascadia Code"/>
+          <w:color w:val="CCCCCC"/>
+          <w:sz w:val="14"/>
+          <w:szCs w:val="14"/>
+        </w:rPr>
+      </w:pPr>
+      <w:r>
+        <w:rPr>
+          <w:rFonts w:ascii="Cascadia Code" w:eastAsia="Times New Roman" w:hAnsi="Cascadia Code" w:cs="Cascadia Code"/>
+          <w:color w:val="CCCCCC"/>
+          <w:sz w:val="14"/>
+          <w:szCs w:val="14"/>
+        </w:rPr>
+        <w:t>}</w:t>
+      </w:r>
+    </w:p>
+    <w:p>
+      <w:pPr>
+        <w:shd w:val="clear" w:color="auto" w:fill="1F1F1F"/>
+        <w:spacing w:after="0" w:line="190" w:lineRule="atLeast"/>
+        <w:rPr>
+          <w:rFonts w:ascii="Cascadia Code" w:eastAsia="Times New Roman" w:hAnsi="Cascadia Code" w:cs="Cascadia Code"/>
+          <w:color w:val="6A9955"/>
+          <w:sz w:val="14"/>
+          <w:szCs w:val="14"/>
+        </w:rPr>
+      </w:pPr>
+      <w:r>
+        <w:rPr>
+          <w:rFonts w:ascii="Cascadia Code" w:eastAsia="Times New Roman" w:hAnsi="Cascadia Code" w:cs="Cascadia Code"/>
+          <w:color w:val="6A9955"/>
+          <w:sz w:val="14"/>
+          <w:szCs w:val="14"/>
+        </w:rPr>
+        <w:t>//namedfuns.js</w:t>
+      </w:r>
+    </w:p>
+    <w:p>
+      <w:pPr>
+        <w:shd w:val="clear" w:color="auto" w:fill="1F1F1F"/>
+        <w:spacing w:after="0" w:line="190" w:lineRule="atLeast"/>
+        <w:rPr>
+          <w:rFonts w:ascii="Cascadia Code" w:eastAsia="Times New Roman" w:hAnsi="Cascadia Code" w:cs="Cascadia Code"/>
+          <w:color w:val="CCCCCC"/>
+          <w:sz w:val="14"/>
+          <w:szCs w:val="14"/>
+        </w:rPr>
+      </w:pPr>
+      <w:proofErr w:type="spellStart"/>
+      <w:proofErr w:type="gramStart"/>
+      <w:r>
+        <w:rPr>
+          <w:rFonts w:ascii="Cascadia Code" w:eastAsia="Times New Roman" w:hAnsi="Cascadia Code" w:cs="Cascadia Code"/>
+          <w:color w:val="9CDCFE"/>
+          <w:sz w:val="14"/>
+          <w:szCs w:val="14"/>
+        </w:rPr>
+        <w:t>document</w:t>
+      </w:r>
+      <w:r>
+        <w:rPr>
+          <w:rFonts w:ascii="Cascadia Code" w:eastAsia="Times New Roman" w:hAnsi="Cascadia Code" w:cs="Cascadia Code"/>
+          <w:color w:val="D4D4D4"/>
+          <w:sz w:val="14"/>
+          <w:szCs w:val="14"/>
+        </w:rPr>
+        <w:t>.</w:t>
+      </w:r>
+      <w:r>
+        <w:rPr>
+          <w:rFonts w:ascii="Cascadia Code" w:eastAsia="Times New Roman" w:hAnsi="Cascadia Code" w:cs="Cascadia Code"/>
+          <w:color w:val="DCDCAA"/>
+          <w:sz w:val="14"/>
+          <w:szCs w:val="14"/>
+        </w:rPr>
+        <w:t>write</w:t>
+      </w:r>
+      <w:proofErr w:type="spellEnd"/>
+      <w:r>
+        <w:rPr>
+          <w:rFonts w:ascii="Cascadia Code" w:eastAsia="Times New Roman" w:hAnsi="Cascadia Code" w:cs="Cascadia Code"/>
+          <w:color w:val="D4D4D4"/>
+          <w:sz w:val="14"/>
+          <w:szCs w:val="14"/>
+        </w:rPr>
+        <w:t>(</w:t>
+      </w:r>
+      <w:proofErr w:type="spellStart"/>
+      <w:proofErr w:type="gramEnd"/>
+      <w:r>
+        <w:rPr>
+          <w:rFonts w:ascii="Cascadia Code" w:eastAsia="Times New Roman" w:hAnsi="Cascadia Code" w:cs="Cascadia Code"/>
+          <w:color w:val="DCDCAA"/>
+          <w:sz w:val="14"/>
+          <w:szCs w:val="14"/>
+        </w:rPr>
+        <w:t>isPrime</w:t>
+      </w:r>
+      <w:proofErr w:type="spellEnd"/>
+      <w:r>
+        <w:rPr>
+          <w:rFonts w:ascii="Cascadia Code" w:eastAsia="Times New Roman" w:hAnsi="Cascadia Code" w:cs="Cascadia Code"/>
+          <w:color w:val="D4D4D4"/>
+          <w:sz w:val="14"/>
+          <w:szCs w:val="14"/>
+        </w:rPr>
+        <w:t>(</w:t>
+      </w:r>
+      <w:r>
+        <w:rPr>
+          <w:rFonts w:ascii="Cascadia Code" w:eastAsia="Times New Roman" w:hAnsi="Cascadia Code" w:cs="Cascadia Code"/>
+          <w:color w:val="B5CEA8"/>
+          <w:sz w:val="14"/>
+          <w:szCs w:val="14"/>
+        </w:rPr>
+        <w:t>5</w:t>
+      </w:r>
+      <w:r>
+        <w:rPr>
+          <w:rFonts w:ascii="Cascadia Code" w:eastAsia="Times New Roman" w:hAnsi="Cascadia Code" w:cs="Cascadia Code"/>
+          <w:color w:val="D4D4D4"/>
+          <w:sz w:val="14"/>
+          <w:szCs w:val="14"/>
+        </w:rPr>
+        <w:t>)+</w:t>
+      </w:r>
+      <w:r>
+        <w:rPr>
+          <w:rFonts w:ascii="Cascadia Code" w:eastAsia="Times New Roman" w:hAnsi="Cascadia Code" w:cs="Cascadia Code"/>
+          <w:color w:val="CE9178"/>
+          <w:sz w:val="14"/>
+          <w:szCs w:val="14"/>
+        </w:rPr>
+        <w:t>'&lt;</w:t>
+      </w:r>
+      <w:proofErr w:type="spellStart"/>
+      <w:r>
+        <w:rPr>
+          <w:rFonts w:ascii="Cascadia Code" w:eastAsia="Times New Roman" w:hAnsi="Cascadia Code" w:cs="Cascadia Code"/>
+          <w:color w:val="CE9178"/>
+          <w:sz w:val="14"/>
+          <w:szCs w:val="14"/>
+        </w:rPr>
+        <w:t>br</w:t>
+      </w:r>
+      <w:proofErr w:type="spellEnd"/>
+      <w:r>
+        <w:rPr>
+          <w:rFonts w:ascii="Cascadia Code" w:eastAsia="Times New Roman" w:hAnsi="Cascadia Code" w:cs="Cascadia Code"/>
+          <w:color w:val="CE9178"/>
+          <w:sz w:val="14"/>
+          <w:szCs w:val="14"/>
+        </w:rPr>
+        <w:t>&gt;'</w:t>
+      </w:r>
+      <w:r>
+        <w:rPr>
+          <w:rFonts w:ascii="Cascadia Code" w:eastAsia="Times New Roman" w:hAnsi="Cascadia Code" w:cs="Cascadia Code"/>
+          <w:color w:val="D4D4D4"/>
+          <w:sz w:val="14"/>
+          <w:szCs w:val="14"/>
+        </w:rPr>
+        <w:t>);</w:t>
+      </w:r>
+      <w:r>
+        <w:rPr>
+          <w:rFonts w:ascii="Cascadia Code" w:eastAsia="Times New Roman" w:hAnsi="Cascadia Code" w:cs="Cascadia Code"/>
+          <w:color w:val="CCCCCC"/>
+          <w:sz w:val="14"/>
+          <w:szCs w:val="14"/>
+        </w:rPr>
+        <w:t>//calling the function</w:t>
+      </w:r>
+    </w:p>
+    <w:p>
+      <w:pPr>
         <w:rPr>
           <w:b/>
           <w:u w:val="single"/>
@@ -20037,6 +20933,7 @@
     </w:p>
     <w:p>
       <w:r>
+        <w:lastRenderedPageBreak/>
         <w:tab/>
         <w:t>fun-</w:t>
       </w:r>
@@ -20131,6 +21028,2210 @@
           <w:b/>
         </w:rPr>
         <w:t>A function can return a value back into the calling code as the result.</w:t>
+      </w:r>
+    </w:p>
+    <w:p>
+      <w:pPr>
+        <w:rPr>
+          <w:b/>
+        </w:rPr>
+      </w:pPr>
+      <w:proofErr w:type="spellStart"/>
+      <w:proofErr w:type="gramStart"/>
+      <w:r>
+        <w:rPr>
+          <w:b/>
+        </w:rPr>
+        <w:t>syn</w:t>
+      </w:r>
+      <w:proofErr w:type="spellEnd"/>
+      <w:proofErr w:type="gramEnd"/>
+      <w:r>
+        <w:rPr>
+          <w:b/>
+        </w:rPr>
+        <w:t xml:space="preserve">: return </w:t>
+      </w:r>
+      <w:proofErr w:type="spellStart"/>
+      <w:r>
+        <w:rPr>
+          <w:b/>
+        </w:rPr>
+        <w:t>var</w:t>
+      </w:r>
+      <w:proofErr w:type="spellEnd"/>
+      <w:r>
+        <w:rPr>
+          <w:b/>
+        </w:rPr>
+        <w:t>/value/</w:t>
+      </w:r>
+      <w:proofErr w:type="spellStart"/>
+      <w:r>
+        <w:rPr>
+          <w:b/>
+        </w:rPr>
+        <w:t>expr</w:t>
+      </w:r>
+      <w:proofErr w:type="spellEnd"/>
+      <w:r>
+        <w:rPr>
+          <w:b/>
+        </w:rPr>
+        <w:t>;</w:t>
+      </w:r>
+    </w:p>
+    <w:p>
+      <w:pPr>
+        <w:rPr>
+          <w:b/>
+        </w:rPr>
+      </w:pPr>
+      <w:proofErr w:type="spellStart"/>
+      <w:proofErr w:type="gramStart"/>
+      <w:r>
+        <w:rPr>
+          <w:b/>
+        </w:rPr>
+        <w:t>syn</w:t>
+      </w:r>
+      <w:proofErr w:type="spellEnd"/>
+      <w:proofErr w:type="gramEnd"/>
+      <w:r>
+        <w:rPr>
+          <w:b/>
+        </w:rPr>
+        <w:t>: fun-name(</w:t>
+      </w:r>
+      <w:proofErr w:type="spellStart"/>
+      <w:r>
+        <w:rPr>
+          <w:b/>
+        </w:rPr>
+        <w:t>param,param</w:t>
+      </w:r>
+      <w:proofErr w:type="spellEnd"/>
+      <w:r>
+        <w:rPr>
+          <w:b/>
+        </w:rPr>
+        <w:t>,....)</w:t>
+      </w:r>
+    </w:p>
+    <w:p>
+      <w:pPr>
+        <w:rPr>
+          <w:b/>
+          <w:color w:val="FF0000"/>
+        </w:rPr>
+      </w:pPr>
+      <w:r>
+        <w:rPr>
+          <w:b/>
+          <w:color w:val="FF0000"/>
+        </w:rPr>
+        <w:t>Note:</w:t>
+      </w:r>
+    </w:p>
+    <w:p>
+      <w:pPr>
+        <w:spacing w:line="240" w:lineRule="auto"/>
+        <w:rPr>
+          <w:b/>
+        </w:rPr>
+      </w:pPr>
+      <w:r>
+        <w:rPr>
+          <w:b/>
+        </w:rPr>
+        <w:sym w:font="Wingdings" w:char="F0E0"/>
+      </w:r>
+      <w:r>
+        <w:rPr>
+          <w:b/>
+        </w:rPr>
+        <w:t xml:space="preserve"> </w:t>
+      </w:r>
+      <w:proofErr w:type="gramStart"/>
+      <w:r>
+        <w:rPr>
+          <w:b/>
+        </w:rPr>
+        <w:t>while  declaring</w:t>
+      </w:r>
+      <w:proofErr w:type="gramEnd"/>
+      <w:r>
+        <w:rPr>
+          <w:b/>
+        </w:rPr>
+        <w:t xml:space="preserve"> parameters don't </w:t>
+      </w:r>
+      <w:r>
+        <w:rPr>
+          <w:b/>
+        </w:rPr>
+        <w:t xml:space="preserve">use </w:t>
+      </w:r>
+      <w:proofErr w:type="spellStart"/>
+      <w:r>
+        <w:rPr>
+          <w:b/>
+        </w:rPr>
+        <w:t>let,const</w:t>
+      </w:r>
+      <w:proofErr w:type="spellEnd"/>
+      <w:r>
+        <w:rPr>
+          <w:b/>
+        </w:rPr>
+        <w:t xml:space="preserve"> and </w:t>
+      </w:r>
+      <w:proofErr w:type="spellStart"/>
+      <w:r>
+        <w:rPr>
+          <w:b/>
+        </w:rPr>
+        <w:t>var</w:t>
+      </w:r>
+      <w:proofErr w:type="spellEnd"/>
+      <w:r>
+        <w:rPr>
+          <w:b/>
+        </w:rPr>
+        <w:t xml:space="preserve"> keywords.</w:t>
+      </w:r>
+    </w:p>
+    <w:p>
+      <w:pPr>
+        <w:spacing w:line="240" w:lineRule="auto"/>
+        <w:rPr>
+          <w:b/>
+        </w:rPr>
+      </w:pPr>
+      <w:r>
+        <w:rPr>
+          <w:b/>
+        </w:rPr>
+        <w:sym w:font="Wingdings" w:char="F0E0"/>
+      </w:r>
+      <w:r>
+        <w:rPr>
+          <w:b/>
+        </w:rPr>
+        <w:t xml:space="preserve">A function or a method can return one value at a </w:t>
+      </w:r>
+      <w:proofErr w:type="spellStart"/>
+      <w:r>
+        <w:rPr>
+          <w:b/>
+        </w:rPr>
+        <w:t>time.if</w:t>
+      </w:r>
+      <w:proofErr w:type="spellEnd"/>
+      <w:r>
+        <w:rPr>
+          <w:b/>
+        </w:rPr>
+        <w:t xml:space="preserve"> needed to </w:t>
+      </w:r>
+      <w:r>
+        <w:rPr>
+          <w:b/>
+        </w:rPr>
+        <w:t xml:space="preserve">return more than one use array </w:t>
+      </w:r>
+      <w:r>
+        <w:rPr>
+          <w:b/>
+        </w:rPr>
+        <w:t xml:space="preserve"> </w:t>
+      </w:r>
+      <w:r>
+        <w:rPr>
+          <w:b/>
+        </w:rPr>
+        <w:sym w:font="Wingdings" w:char="F0E0"/>
+      </w:r>
+      <w:r>
+        <w:rPr>
+          <w:b/>
+        </w:rPr>
+        <w:t xml:space="preserve">we should use 10(0-9) parameters maximum(suggested) if needed we can use array parameters like </w:t>
+      </w:r>
+      <w:proofErr w:type="spellStart"/>
+      <w:r>
+        <w:rPr>
+          <w:b/>
+        </w:rPr>
+        <w:t>printf</w:t>
+      </w:r>
+      <w:proofErr w:type="spellEnd"/>
+      <w:r>
+        <w:rPr>
+          <w:b/>
+        </w:rPr>
+        <w:t>(),</w:t>
+      </w:r>
+      <w:r>
+        <w:rPr>
+          <w:b/>
+        </w:rPr>
+        <w:t xml:space="preserve">  </w:t>
+      </w:r>
+      <w:proofErr w:type="spellStart"/>
+      <w:r>
+        <w:rPr>
+          <w:b/>
+        </w:rPr>
+        <w:t>scanf</w:t>
+      </w:r>
+      <w:proofErr w:type="spellEnd"/>
+      <w:r>
+        <w:rPr>
+          <w:b/>
+        </w:rPr>
+        <w:t>() using array parameters</w:t>
+      </w:r>
+    </w:p>
+    <w:p>
+      <w:pPr>
+        <w:rPr>
+          <w:b/>
+        </w:rPr>
+      </w:pPr>
+      <w:r>
+        <w:rPr>
+          <w:b/>
+        </w:rPr>
+        <w:t xml:space="preserve"># </w:t>
+      </w:r>
+      <w:proofErr w:type="gramStart"/>
+      <w:r>
+        <w:rPr>
+          <w:b/>
+        </w:rPr>
+        <w:t>parameters</w:t>
+      </w:r>
+      <w:proofErr w:type="gramEnd"/>
+      <w:r>
+        <w:rPr>
+          <w:b/>
+        </w:rPr>
+        <w:t xml:space="preserve"> are used to pass the data  from anywhere to anywhere in the program</w:t>
+      </w:r>
+      <w:r>
+        <w:rPr>
+          <w:b/>
+        </w:rPr>
+        <w:tab/>
+        <w:t xml:space="preserve">  </w:t>
+      </w:r>
+    </w:p>
+    <w:p>
+      <w:pPr>
+        <w:rPr>
+          <w:b/>
+        </w:rPr>
+      </w:pPr>
+      <w:proofErr w:type="gramStart"/>
+      <w:r>
+        <w:rPr>
+          <w:b/>
+          <w:color w:val="FF0000"/>
+          <w:u w:val="single"/>
+        </w:rPr>
+        <w:t>2.expressional</w:t>
+      </w:r>
+      <w:proofErr w:type="gramEnd"/>
+      <w:r>
+        <w:rPr>
+          <w:b/>
+          <w:color w:val="FF0000"/>
+          <w:u w:val="single"/>
+        </w:rPr>
+        <w:t xml:space="preserve"> functions</w:t>
+      </w:r>
+      <w:r>
+        <w:rPr>
+          <w:b/>
+        </w:rPr>
+        <w:tab/>
+      </w:r>
+      <w:r>
+        <w:rPr>
+          <w:b/>
+        </w:rPr>
+        <w:tab/>
+      </w:r>
+      <w:r>
+        <w:rPr>
+          <w:b/>
+        </w:rPr>
+        <w:tab/>
+      </w:r>
+      <w:r>
+        <w:rPr>
+          <w:b/>
+          <w:color w:val="FF0000"/>
+          <w:u w:val="single"/>
+        </w:rPr>
+        <w:t>3.Arrow functions</w:t>
+      </w:r>
+    </w:p>
+    <w:p>
+      <w:pPr>
+        <w:rPr>
+          <w:b/>
+        </w:rPr>
+      </w:pPr>
+      <w:proofErr w:type="gramStart"/>
+      <w:r>
+        <w:rPr>
+          <w:b/>
+        </w:rPr>
+        <w:t>functions(</w:t>
+      </w:r>
+      <w:proofErr w:type="spellStart"/>
+      <w:proofErr w:type="gramEnd"/>
+      <w:r>
+        <w:rPr>
+          <w:b/>
+        </w:rPr>
+        <w:t>params</w:t>
+      </w:r>
+      <w:proofErr w:type="spellEnd"/>
+      <w:r>
+        <w:rPr>
+          <w:b/>
+        </w:rPr>
+        <w:t>){</w:t>
+      </w:r>
+      <w:r>
+        <w:rPr>
+          <w:b/>
+        </w:rPr>
+        <w:tab/>
+      </w:r>
+      <w:r>
+        <w:rPr>
+          <w:b/>
+        </w:rPr>
+        <w:tab/>
+      </w:r>
+      <w:r>
+        <w:rPr>
+          <w:b/>
+        </w:rPr>
+        <w:tab/>
+      </w:r>
+      <w:r>
+        <w:rPr>
+          <w:b/>
+        </w:rPr>
+        <w:tab/>
+        <w:t>(</w:t>
+      </w:r>
+      <w:proofErr w:type="spellStart"/>
+      <w:r>
+        <w:rPr>
+          <w:b/>
+        </w:rPr>
+        <w:t>params</w:t>
+      </w:r>
+      <w:proofErr w:type="spellEnd"/>
+      <w:r>
+        <w:rPr>
+          <w:b/>
+        </w:rPr>
+        <w:t>)=&gt;{</w:t>
+      </w:r>
+    </w:p>
+    <w:p>
+      <w:pPr>
+        <w:rPr>
+          <w:b/>
+        </w:rPr>
+      </w:pPr>
+      <w:r>
+        <w:rPr>
+          <w:b/>
+        </w:rPr>
+        <w:tab/>
+      </w:r>
+      <w:proofErr w:type="gramStart"/>
+      <w:r>
+        <w:rPr>
+          <w:b/>
+        </w:rPr>
+        <w:t>body</w:t>
+      </w:r>
+      <w:proofErr w:type="gramEnd"/>
+      <w:r>
+        <w:rPr>
+          <w:b/>
+        </w:rPr>
+        <w:tab/>
+      </w:r>
+      <w:r>
+        <w:rPr>
+          <w:b/>
+        </w:rPr>
+        <w:tab/>
+      </w:r>
+      <w:r>
+        <w:rPr>
+          <w:b/>
+        </w:rPr>
+        <w:tab/>
+      </w:r>
+      <w:r>
+        <w:rPr>
+          <w:b/>
+        </w:rPr>
+        <w:tab/>
+      </w:r>
+      <w:r>
+        <w:rPr>
+          <w:b/>
+        </w:rPr>
+        <w:tab/>
+      </w:r>
+      <w:r>
+        <w:rPr>
+          <w:b/>
+        </w:rPr>
+        <w:tab/>
+        <w:t xml:space="preserve">       </w:t>
+      </w:r>
+      <w:r>
+        <w:rPr>
+          <w:b/>
+        </w:rPr>
+        <w:t>body</w:t>
+      </w:r>
+    </w:p>
+    <w:p>
+      <w:pPr>
+        <w:rPr>
+          <w:b/>
+        </w:rPr>
+      </w:pPr>
+      <w:r>
+        <w:rPr>
+          <w:b/>
+        </w:rPr>
+        <w:tab/>
+        <w:t>}</w:t>
+      </w:r>
+      <w:r>
+        <w:rPr>
+          <w:b/>
+        </w:rPr>
+        <w:tab/>
+      </w:r>
+      <w:r>
+        <w:rPr>
+          <w:b/>
+        </w:rPr>
+        <w:tab/>
+      </w:r>
+      <w:r>
+        <w:rPr>
+          <w:b/>
+        </w:rPr>
+        <w:tab/>
+      </w:r>
+      <w:r>
+        <w:rPr>
+          <w:b/>
+        </w:rPr>
+        <w:tab/>
+      </w:r>
+      <w:r>
+        <w:rPr>
+          <w:b/>
+        </w:rPr>
+        <w:tab/>
+      </w:r>
+      <w:r>
+        <w:rPr>
+          <w:b/>
+        </w:rPr>
+        <w:tab/>
+        <w:t xml:space="preserve">        }</w:t>
+      </w:r>
+    </w:p>
+    <w:p>
+      <w:pPr>
+        <w:shd w:val="clear" w:color="auto" w:fill="1F1F1F"/>
+        <w:spacing w:after="0" w:line="190" w:lineRule="atLeast"/>
+        <w:rPr>
+          <w:rFonts w:ascii="Cascadia Code" w:eastAsia="Times New Roman" w:hAnsi="Cascadia Code" w:cs="Cascadia Code"/>
+          <w:color w:val="569CD6"/>
+          <w:sz w:val="14"/>
+          <w:szCs w:val="14"/>
+        </w:rPr>
+      </w:pPr>
+      <w:r>
+        <w:rPr>
+          <w:rFonts w:ascii="Cascadia Code" w:eastAsia="Times New Roman" w:hAnsi="Cascadia Code" w:cs="Cascadia Code"/>
+          <w:color w:val="569CD6"/>
+          <w:sz w:val="14"/>
+          <w:szCs w:val="14"/>
+        </w:rPr>
+        <w:t>//Named Function</w:t>
+      </w:r>
+    </w:p>
+    <w:p>
+      <w:pPr>
+        <w:shd w:val="clear" w:color="auto" w:fill="1F1F1F"/>
+        <w:spacing w:after="0" w:line="190" w:lineRule="atLeast"/>
+        <w:rPr>
+          <w:rFonts w:ascii="Cascadia Code" w:eastAsia="Times New Roman" w:hAnsi="Cascadia Code" w:cs="Cascadia Code"/>
+          <w:color w:val="CCCCCC"/>
+          <w:sz w:val="14"/>
+          <w:szCs w:val="14"/>
+        </w:rPr>
+      </w:pPr>
+      <w:proofErr w:type="gramStart"/>
+      <w:r>
+        <w:rPr>
+          <w:rFonts w:ascii="Cascadia Code" w:eastAsia="Times New Roman" w:hAnsi="Cascadia Code" w:cs="Cascadia Code"/>
+          <w:color w:val="569CD6"/>
+          <w:sz w:val="14"/>
+          <w:szCs w:val="14"/>
+        </w:rPr>
+        <w:t>const</w:t>
+      </w:r>
+      <w:proofErr w:type="gramEnd"/>
+      <w:r>
+        <w:rPr>
+          <w:rFonts w:ascii="Cascadia Code" w:eastAsia="Times New Roman" w:hAnsi="Cascadia Code" w:cs="Cascadia Code"/>
+          <w:color w:val="CCCCCC"/>
+          <w:sz w:val="14"/>
+          <w:szCs w:val="14"/>
+        </w:rPr>
+        <w:t xml:space="preserve"> </w:t>
+      </w:r>
+      <w:r>
+        <w:rPr>
+          <w:rFonts w:ascii="Cascadia Code" w:eastAsia="Times New Roman" w:hAnsi="Cascadia Code" w:cs="Cascadia Code"/>
+          <w:color w:val="DCDCAA"/>
+          <w:sz w:val="14"/>
+          <w:szCs w:val="14"/>
+        </w:rPr>
+        <w:t>add</w:t>
+      </w:r>
+      <w:r>
+        <w:rPr>
+          <w:rFonts w:ascii="Cascadia Code" w:eastAsia="Times New Roman" w:hAnsi="Cascadia Code" w:cs="Cascadia Code"/>
+          <w:color w:val="D4D4D4"/>
+          <w:sz w:val="14"/>
+          <w:szCs w:val="14"/>
+        </w:rPr>
+        <w:t>=</w:t>
+      </w:r>
+      <w:r>
+        <w:rPr>
+          <w:rFonts w:ascii="Cascadia Code" w:eastAsia="Times New Roman" w:hAnsi="Cascadia Code" w:cs="Cascadia Code"/>
+          <w:color w:val="569CD6"/>
+          <w:sz w:val="14"/>
+          <w:szCs w:val="14"/>
+        </w:rPr>
+        <w:t>function</w:t>
+      </w:r>
+      <w:r>
+        <w:rPr>
+          <w:rFonts w:ascii="Cascadia Code" w:eastAsia="Times New Roman" w:hAnsi="Cascadia Code" w:cs="Cascadia Code"/>
+          <w:color w:val="CCCCCC"/>
+          <w:sz w:val="14"/>
+          <w:szCs w:val="14"/>
+        </w:rPr>
+        <w:t>(</w:t>
+      </w:r>
+      <w:proofErr w:type="spellStart"/>
+      <w:r>
+        <w:rPr>
+          <w:rFonts w:ascii="Cascadia Code" w:eastAsia="Times New Roman" w:hAnsi="Cascadia Code" w:cs="Cascadia Code"/>
+          <w:color w:val="9CDCFE"/>
+          <w:sz w:val="14"/>
+          <w:szCs w:val="14"/>
+        </w:rPr>
+        <w:t>x</w:t>
+      </w:r>
+      <w:r>
+        <w:rPr>
+          <w:rFonts w:ascii="Cascadia Code" w:eastAsia="Times New Roman" w:hAnsi="Cascadia Code" w:cs="Cascadia Code"/>
+          <w:color w:val="CCCCCC"/>
+          <w:sz w:val="14"/>
+          <w:szCs w:val="14"/>
+        </w:rPr>
+        <w:t>,</w:t>
+      </w:r>
+      <w:r>
+        <w:rPr>
+          <w:rFonts w:ascii="Cascadia Code" w:eastAsia="Times New Roman" w:hAnsi="Cascadia Code" w:cs="Cascadia Code"/>
+          <w:color w:val="9CDCFE"/>
+          <w:sz w:val="14"/>
+          <w:szCs w:val="14"/>
+        </w:rPr>
+        <w:t>y</w:t>
+      </w:r>
+      <w:proofErr w:type="spellEnd"/>
+      <w:r>
+        <w:rPr>
+          <w:rFonts w:ascii="Cascadia Code" w:eastAsia="Times New Roman" w:hAnsi="Cascadia Code" w:cs="Cascadia Code"/>
+          <w:color w:val="CCCCCC"/>
+          <w:sz w:val="14"/>
+          <w:szCs w:val="14"/>
+        </w:rPr>
+        <w:t>){</w:t>
+      </w:r>
+    </w:p>
+    <w:p>
+      <w:pPr>
+        <w:shd w:val="clear" w:color="auto" w:fill="1F1F1F"/>
+        <w:spacing w:after="0" w:line="190" w:lineRule="atLeast"/>
+        <w:rPr>
+          <w:rFonts w:ascii="Cascadia Code" w:eastAsia="Times New Roman" w:hAnsi="Cascadia Code" w:cs="Cascadia Code"/>
+          <w:color w:val="CCCCCC"/>
+          <w:sz w:val="14"/>
+          <w:szCs w:val="14"/>
+        </w:rPr>
+      </w:pPr>
+      <w:r>
+        <w:rPr>
+          <w:rFonts w:ascii="Cascadia Code" w:eastAsia="Times New Roman" w:hAnsi="Cascadia Code" w:cs="Cascadia Code"/>
+          <w:color w:val="CCCCCC"/>
+          <w:sz w:val="14"/>
+          <w:szCs w:val="14"/>
+        </w:rPr>
+        <w:t xml:space="preserve">    </w:t>
+      </w:r>
+      <w:proofErr w:type="gramStart"/>
+      <w:r>
+        <w:rPr>
+          <w:rFonts w:ascii="Cascadia Code" w:eastAsia="Times New Roman" w:hAnsi="Cascadia Code" w:cs="Cascadia Code"/>
+          <w:color w:val="C586C0"/>
+          <w:sz w:val="14"/>
+          <w:szCs w:val="14"/>
+        </w:rPr>
+        <w:t>return</w:t>
+      </w:r>
+      <w:proofErr w:type="gramEnd"/>
+      <w:r>
+        <w:rPr>
+          <w:rFonts w:ascii="Cascadia Code" w:eastAsia="Times New Roman" w:hAnsi="Cascadia Code" w:cs="Cascadia Code"/>
+          <w:color w:val="CCCCCC"/>
+          <w:sz w:val="14"/>
+          <w:szCs w:val="14"/>
+        </w:rPr>
+        <w:t xml:space="preserve"> </w:t>
+      </w:r>
+      <w:proofErr w:type="spellStart"/>
+      <w:r>
+        <w:rPr>
+          <w:rFonts w:ascii="Cascadia Code" w:eastAsia="Times New Roman" w:hAnsi="Cascadia Code" w:cs="Cascadia Code"/>
+          <w:color w:val="9CDCFE"/>
+          <w:sz w:val="14"/>
+          <w:szCs w:val="14"/>
+        </w:rPr>
+        <w:t>x</w:t>
+      </w:r>
+      <w:r>
+        <w:rPr>
+          <w:rFonts w:ascii="Cascadia Code" w:eastAsia="Times New Roman" w:hAnsi="Cascadia Code" w:cs="Cascadia Code"/>
+          <w:color w:val="D4D4D4"/>
+          <w:sz w:val="14"/>
+          <w:szCs w:val="14"/>
+        </w:rPr>
+        <w:t>+</w:t>
+      </w:r>
+      <w:r>
+        <w:rPr>
+          <w:rFonts w:ascii="Cascadia Code" w:eastAsia="Times New Roman" w:hAnsi="Cascadia Code" w:cs="Cascadia Code"/>
+          <w:color w:val="9CDCFE"/>
+          <w:sz w:val="14"/>
+          <w:szCs w:val="14"/>
+        </w:rPr>
+        <w:t>y</w:t>
+      </w:r>
+      <w:proofErr w:type="spellEnd"/>
+      <w:r>
+        <w:rPr>
+          <w:rFonts w:ascii="Cascadia Code" w:eastAsia="Times New Roman" w:hAnsi="Cascadia Code" w:cs="Cascadia Code"/>
+          <w:color w:val="CCCCCC"/>
+          <w:sz w:val="14"/>
+          <w:szCs w:val="14"/>
+        </w:rPr>
+        <w:t>;</w:t>
+      </w:r>
+    </w:p>
+    <w:p>
+      <w:pPr>
+        <w:shd w:val="clear" w:color="auto" w:fill="1F1F1F"/>
+        <w:spacing w:after="0" w:line="190" w:lineRule="atLeast"/>
+        <w:rPr>
+          <w:rFonts w:ascii="Cascadia Code" w:eastAsia="Times New Roman" w:hAnsi="Cascadia Code" w:cs="Cascadia Code"/>
+          <w:color w:val="CCCCCC"/>
+          <w:sz w:val="14"/>
+          <w:szCs w:val="14"/>
+        </w:rPr>
+      </w:pPr>
+      <w:r>
+        <w:rPr>
+          <w:rFonts w:ascii="Cascadia Code" w:eastAsia="Times New Roman" w:hAnsi="Cascadia Code" w:cs="Cascadia Code"/>
+          <w:color w:val="CCCCCC"/>
+          <w:sz w:val="14"/>
+          <w:szCs w:val="14"/>
+        </w:rPr>
+        <w:t>    }</w:t>
+      </w:r>
+    </w:p>
+    <w:p>
+      <w:pPr>
+        <w:shd w:val="clear" w:color="auto" w:fill="1F1F1F"/>
+        <w:spacing w:after="0" w:line="190" w:lineRule="atLeast"/>
+        <w:rPr>
+          <w:rFonts w:ascii="Cascadia Code" w:eastAsia="Times New Roman" w:hAnsi="Cascadia Code" w:cs="Cascadia Code"/>
+          <w:color w:val="CCCCCC"/>
+          <w:sz w:val="14"/>
+          <w:szCs w:val="14"/>
+        </w:rPr>
+      </w:pPr>
+      <w:proofErr w:type="spellStart"/>
+      <w:proofErr w:type="gramStart"/>
+      <w:r>
+        <w:rPr>
+          <w:rFonts w:ascii="Cascadia Code" w:eastAsia="Times New Roman" w:hAnsi="Cascadia Code" w:cs="Cascadia Code"/>
+          <w:color w:val="9CDCFE"/>
+          <w:sz w:val="14"/>
+          <w:szCs w:val="14"/>
+        </w:rPr>
+        <w:t>document</w:t>
+      </w:r>
+      <w:r>
+        <w:rPr>
+          <w:rFonts w:ascii="Cascadia Code" w:eastAsia="Times New Roman" w:hAnsi="Cascadia Code" w:cs="Cascadia Code"/>
+          <w:color w:val="D4D4D4"/>
+          <w:sz w:val="14"/>
+          <w:szCs w:val="14"/>
+        </w:rPr>
+        <w:t>.</w:t>
+      </w:r>
+      <w:r>
+        <w:rPr>
+          <w:rFonts w:ascii="Cascadia Code" w:eastAsia="Times New Roman" w:hAnsi="Cascadia Code" w:cs="Cascadia Code"/>
+          <w:color w:val="DCDCAA"/>
+          <w:sz w:val="14"/>
+          <w:szCs w:val="14"/>
+        </w:rPr>
+        <w:t>write</w:t>
+      </w:r>
+      <w:proofErr w:type="spellEnd"/>
+      <w:r>
+        <w:rPr>
+          <w:rFonts w:ascii="Cascadia Code" w:eastAsia="Times New Roman" w:hAnsi="Cascadia Code" w:cs="Cascadia Code"/>
+          <w:color w:val="D4D4D4"/>
+          <w:sz w:val="14"/>
+          <w:szCs w:val="14"/>
+        </w:rPr>
+        <w:t>(</w:t>
+      </w:r>
+      <w:proofErr w:type="gramEnd"/>
+      <w:r>
+        <w:rPr>
+          <w:rFonts w:ascii="Cascadia Code" w:eastAsia="Times New Roman" w:hAnsi="Cascadia Code" w:cs="Cascadia Code"/>
+          <w:color w:val="CE9178"/>
+          <w:sz w:val="14"/>
+          <w:szCs w:val="14"/>
+        </w:rPr>
+        <w:t>`</w:t>
+      </w:r>
+      <w:r>
+        <w:rPr>
+          <w:rFonts w:ascii="Cascadia Code" w:eastAsia="Times New Roman" w:hAnsi="Cascadia Code" w:cs="Cascadia Code"/>
+          <w:color w:val="569CD6"/>
+          <w:sz w:val="14"/>
+          <w:szCs w:val="14"/>
+        </w:rPr>
+        <w:t>${</w:t>
+      </w:r>
+      <w:r>
+        <w:rPr>
+          <w:rFonts w:ascii="Cascadia Code" w:eastAsia="Times New Roman" w:hAnsi="Cascadia Code" w:cs="Cascadia Code"/>
+          <w:color w:val="DCDCAA"/>
+          <w:sz w:val="14"/>
+          <w:szCs w:val="14"/>
+        </w:rPr>
+        <w:t>add</w:t>
+      </w:r>
+      <w:r>
+        <w:rPr>
+          <w:rFonts w:ascii="Cascadia Code" w:eastAsia="Times New Roman" w:hAnsi="Cascadia Code" w:cs="Cascadia Code"/>
+          <w:color w:val="D4D4D4"/>
+          <w:sz w:val="14"/>
+          <w:szCs w:val="14"/>
+        </w:rPr>
+        <w:t>(</w:t>
+      </w:r>
+      <w:r>
+        <w:rPr>
+          <w:rFonts w:ascii="Cascadia Code" w:eastAsia="Times New Roman" w:hAnsi="Cascadia Code" w:cs="Cascadia Code"/>
+          <w:color w:val="B5CEA8"/>
+          <w:sz w:val="14"/>
+          <w:szCs w:val="14"/>
+        </w:rPr>
+        <w:t>11</w:t>
+      </w:r>
+      <w:r>
+        <w:rPr>
+          <w:rFonts w:ascii="Cascadia Code" w:eastAsia="Times New Roman" w:hAnsi="Cascadia Code" w:cs="Cascadia Code"/>
+          <w:color w:val="D4D4D4"/>
+          <w:sz w:val="14"/>
+          <w:szCs w:val="14"/>
+        </w:rPr>
+        <w:t>,</w:t>
+      </w:r>
+      <w:r>
+        <w:rPr>
+          <w:rFonts w:ascii="Cascadia Code" w:eastAsia="Times New Roman" w:hAnsi="Cascadia Code" w:cs="Cascadia Code"/>
+          <w:color w:val="B5CEA8"/>
+          <w:sz w:val="14"/>
+          <w:szCs w:val="14"/>
+        </w:rPr>
+        <w:t>22</w:t>
+      </w:r>
+      <w:r>
+        <w:rPr>
+          <w:rFonts w:ascii="Cascadia Code" w:eastAsia="Times New Roman" w:hAnsi="Cascadia Code" w:cs="Cascadia Code"/>
+          <w:color w:val="D4D4D4"/>
+          <w:sz w:val="14"/>
+          <w:szCs w:val="14"/>
+        </w:rPr>
+        <w:t>)</w:t>
+      </w:r>
+      <w:r>
+        <w:rPr>
+          <w:rFonts w:ascii="Cascadia Code" w:eastAsia="Times New Roman" w:hAnsi="Cascadia Code" w:cs="Cascadia Code"/>
+          <w:color w:val="569CD6"/>
+          <w:sz w:val="14"/>
+          <w:szCs w:val="14"/>
+        </w:rPr>
+        <w:t>}</w:t>
+      </w:r>
+      <w:r>
+        <w:rPr>
+          <w:rFonts w:ascii="Cascadia Code" w:eastAsia="Times New Roman" w:hAnsi="Cascadia Code" w:cs="Cascadia Code"/>
+          <w:color w:val="CE9178"/>
+          <w:sz w:val="14"/>
+          <w:szCs w:val="14"/>
+        </w:rPr>
+        <w:t>&lt;</w:t>
+      </w:r>
+      <w:proofErr w:type="spellStart"/>
+      <w:r>
+        <w:rPr>
+          <w:rFonts w:ascii="Cascadia Code" w:eastAsia="Times New Roman" w:hAnsi="Cascadia Code" w:cs="Cascadia Code"/>
+          <w:color w:val="CE9178"/>
+          <w:sz w:val="14"/>
+          <w:szCs w:val="14"/>
+        </w:rPr>
+        <w:t>br</w:t>
+      </w:r>
+      <w:proofErr w:type="spellEnd"/>
+      <w:r>
+        <w:rPr>
+          <w:rFonts w:ascii="Cascadia Code" w:eastAsia="Times New Roman" w:hAnsi="Cascadia Code" w:cs="Cascadia Code"/>
+          <w:color w:val="CE9178"/>
+          <w:sz w:val="14"/>
+          <w:szCs w:val="14"/>
+        </w:rPr>
+        <w:t>&gt;`</w:t>
+      </w:r>
+      <w:r>
+        <w:rPr>
+          <w:rFonts w:ascii="Cascadia Code" w:eastAsia="Times New Roman" w:hAnsi="Cascadia Code" w:cs="Cascadia Code"/>
+          <w:color w:val="D4D4D4"/>
+          <w:sz w:val="14"/>
+          <w:szCs w:val="14"/>
+        </w:rPr>
+        <w:t>)</w:t>
+      </w:r>
+      <w:r>
+        <w:rPr>
+          <w:rFonts w:ascii="Cascadia Code" w:eastAsia="Times New Roman" w:hAnsi="Cascadia Code" w:cs="Cascadia Code"/>
+          <w:color w:val="6A9955"/>
+          <w:sz w:val="14"/>
+          <w:szCs w:val="14"/>
+        </w:rPr>
+        <w:t>//calling</w:t>
+      </w:r>
+    </w:p>
+    <w:p>
+      <w:pPr>
+        <w:rPr>
+          <w:color w:val="FF0000"/>
+          <w:sz w:val="28"/>
+          <w:szCs w:val="28"/>
+        </w:rPr>
+      </w:pPr>
+      <w:proofErr w:type="gramStart"/>
+      <w:r>
+        <w:rPr>
+          <w:color w:val="FF0000"/>
+          <w:sz w:val="28"/>
+          <w:szCs w:val="28"/>
+        </w:rPr>
+        <w:t>1.these</w:t>
+      </w:r>
+      <w:proofErr w:type="gramEnd"/>
+      <w:r>
+        <w:rPr>
+          <w:color w:val="FF0000"/>
+          <w:sz w:val="28"/>
+          <w:szCs w:val="28"/>
+        </w:rPr>
+        <w:t xml:space="preserve"> are reference </w:t>
+      </w:r>
+      <w:proofErr w:type="spellStart"/>
+      <w:r>
+        <w:rPr>
+          <w:color w:val="FF0000"/>
+          <w:sz w:val="28"/>
+          <w:szCs w:val="28"/>
+        </w:rPr>
+        <w:t>datatype</w:t>
+      </w:r>
+      <w:proofErr w:type="spellEnd"/>
+    </w:p>
+    <w:p>
+      <w:pPr>
+        <w:rPr>
+          <w:color w:val="FF0000"/>
+          <w:sz w:val="28"/>
+          <w:szCs w:val="28"/>
+        </w:rPr>
+      </w:pPr>
+      <w:proofErr w:type="gramStart"/>
+      <w:r>
+        <w:rPr>
+          <w:color w:val="FF0000"/>
+          <w:sz w:val="28"/>
+          <w:szCs w:val="28"/>
+        </w:rPr>
+        <w:t>2.anonymos</w:t>
+      </w:r>
+      <w:proofErr w:type="gramEnd"/>
+      <w:r>
+        <w:rPr>
+          <w:color w:val="FF0000"/>
+          <w:sz w:val="28"/>
+          <w:szCs w:val="28"/>
+        </w:rPr>
+        <w:t xml:space="preserve"> functions</w:t>
+      </w:r>
+    </w:p>
+    <w:p>
+      <w:pPr>
+        <w:rPr>
+          <w:color w:val="FF0000"/>
+          <w:sz w:val="28"/>
+          <w:szCs w:val="28"/>
+        </w:rPr>
+      </w:pPr>
+      <w:proofErr w:type="gramStart"/>
+      <w:r>
+        <w:rPr>
+          <w:color w:val="FF0000"/>
+          <w:sz w:val="28"/>
+          <w:szCs w:val="28"/>
+        </w:rPr>
+        <w:t>3.these</w:t>
+      </w:r>
+      <w:proofErr w:type="gramEnd"/>
+      <w:r>
+        <w:rPr>
+          <w:color w:val="FF0000"/>
+          <w:sz w:val="28"/>
+          <w:szCs w:val="28"/>
+        </w:rPr>
+        <w:t xml:space="preserve"> direct calling is not possible</w:t>
+      </w:r>
+    </w:p>
+    <w:p>
+      <w:pPr>
+        <w:rPr>
+          <w:color w:val="FF0000"/>
+          <w:sz w:val="28"/>
+          <w:szCs w:val="28"/>
+        </w:rPr>
+      </w:pPr>
+      <w:proofErr w:type="gramStart"/>
+      <w:r>
+        <w:rPr>
+          <w:color w:val="FF0000"/>
+          <w:sz w:val="28"/>
+          <w:szCs w:val="28"/>
+        </w:rPr>
+        <w:t>4.using</w:t>
+      </w:r>
+      <w:proofErr w:type="gramEnd"/>
+      <w:r>
+        <w:rPr>
+          <w:color w:val="FF0000"/>
+          <w:sz w:val="28"/>
+          <w:szCs w:val="28"/>
+        </w:rPr>
+        <w:t xml:space="preserve"> reference variable we can call</w:t>
+      </w:r>
+    </w:p>
+    <w:p>
+      <w:pPr>
+        <w:rPr>
+          <w:color w:val="FF0000"/>
+          <w:sz w:val="28"/>
+          <w:szCs w:val="28"/>
+        </w:rPr>
+      </w:pPr>
+      <w:proofErr w:type="gramStart"/>
+      <w:r>
+        <w:rPr>
+          <w:color w:val="FF0000"/>
+          <w:sz w:val="28"/>
+          <w:szCs w:val="28"/>
+        </w:rPr>
+        <w:t>5.used</w:t>
+      </w:r>
+      <w:proofErr w:type="gramEnd"/>
+      <w:r>
+        <w:rPr>
+          <w:color w:val="FF0000"/>
+          <w:sz w:val="28"/>
+          <w:szCs w:val="28"/>
+        </w:rPr>
+        <w:t xml:space="preserve"> in callback funs</w:t>
+      </w:r>
+    </w:p>
+    <w:p>
+      <w:pPr>
+        <w:rPr>
+          <w:b/>
+        </w:rPr>
+      </w:pPr>
+      <w:r>
+        <w:rPr>
+          <w:b/>
+        </w:rPr>
+        <w:tab/>
+      </w:r>
+      <w:r>
+        <w:rPr>
+          <w:b/>
+        </w:rPr>
+        <w:tab/>
+        <w:t>fun1 (</w:t>
+      </w:r>
+      <w:proofErr w:type="gramStart"/>
+      <w:r>
+        <w:rPr>
+          <w:b/>
+        </w:rPr>
+        <w:t>code ,function</w:t>
+      </w:r>
+      <w:proofErr w:type="gramEnd"/>
+      <w:r>
+        <w:rPr>
+          <w:b/>
+        </w:rPr>
+        <w:t>(){})</w:t>
+      </w:r>
+    </w:p>
+    <w:p>
+      <w:pPr>
+        <w:rPr>
+          <w:b/>
+        </w:rPr>
+      </w:pPr>
+      <w:r>
+        <w:rPr>
+          <w:b/>
+        </w:rPr>
+        <w:tab/>
+      </w:r>
+      <w:r>
+        <w:rPr>
+          <w:b/>
+        </w:rPr>
+        <w:tab/>
+        <w:t>fun1 (</w:t>
+      </w:r>
+      <w:proofErr w:type="gramStart"/>
+      <w:r>
+        <w:rPr>
+          <w:b/>
+        </w:rPr>
+        <w:t>code ,(</w:t>
+      </w:r>
+      <w:proofErr w:type="gramEnd"/>
+      <w:r>
+        <w:rPr>
+          <w:b/>
+        </w:rPr>
+        <w:t>)=&gt;{})</w:t>
+      </w:r>
+    </w:p>
+    <w:p>
+      <w:pPr>
+        <w:rPr>
+          <w:b/>
+        </w:rPr>
+      </w:pPr>
+      <w:r>
+        <w:rPr>
+          <w:b/>
+        </w:rPr>
+        <w:lastRenderedPageBreak/>
+        <w:tab/>
+      </w:r>
+      <w:r>
+        <w:rPr>
+          <w:b/>
+        </w:rPr>
+        <w:tab/>
+      </w:r>
+      <w:proofErr w:type="gramStart"/>
+      <w:r>
+        <w:rPr>
+          <w:b/>
+        </w:rPr>
+        <w:t>writing</w:t>
+      </w:r>
+      <w:proofErr w:type="gramEnd"/>
+      <w:r>
+        <w:rPr>
+          <w:b/>
+        </w:rPr>
+        <w:t xml:space="preserve"> a new function inside of other functions parameter is called callback function.</w:t>
+      </w:r>
+    </w:p>
+    <w:p>
+      <w:pPr>
+        <w:rPr>
+          <w:b/>
+        </w:rPr>
+      </w:pPr>
+      <w:r>
+        <w:rPr>
+          <w:b/>
+        </w:rPr>
+        <w:tab/>
+      </w:r>
+      <w:r>
+        <w:rPr>
+          <w:b/>
+        </w:rPr>
+        <w:tab/>
+      </w:r>
+      <w:proofErr w:type="gramStart"/>
+      <w:r>
+        <w:rPr>
+          <w:b/>
+        </w:rPr>
+        <w:t>use</w:t>
+      </w:r>
+      <w:proofErr w:type="gramEnd"/>
+      <w:r>
+        <w:rPr>
+          <w:b/>
+        </w:rPr>
+        <w:t>-&gt;extending functionality</w:t>
+      </w:r>
+      <w:r>
+        <w:rPr>
+          <w:b/>
+        </w:rPr>
+        <w:tab/>
+        <w:t xml:space="preserve"> </w:t>
+      </w:r>
+    </w:p>
+    <w:p>
+      <w:pPr>
+        <w:rPr>
+          <w:b/>
+          <w:color w:val="FF0000"/>
+          <w:u w:val="single"/>
+        </w:rPr>
+      </w:pPr>
+      <w:proofErr w:type="spellStart"/>
+      <w:proofErr w:type="gramStart"/>
+      <w:r>
+        <w:rPr>
+          <w:b/>
+          <w:color w:val="FF0000"/>
+          <w:u w:val="single"/>
+        </w:rPr>
+        <w:t>forEach</w:t>
+      </w:r>
+      <w:proofErr w:type="spellEnd"/>
+      <w:r>
+        <w:rPr>
+          <w:b/>
+          <w:color w:val="FF0000"/>
+          <w:u w:val="single"/>
+        </w:rPr>
+        <w:t>(</w:t>
+      </w:r>
+      <w:proofErr w:type="gramEnd"/>
+      <w:r>
+        <w:rPr>
+          <w:b/>
+          <w:color w:val="FF0000"/>
+          <w:u w:val="single"/>
+        </w:rPr>
+        <w:t>)   function</w:t>
+      </w:r>
+    </w:p>
+    <w:p>
+      <w:pPr>
+        <w:rPr>
+          <w:b/>
+        </w:rPr>
+      </w:pPr>
+      <w:r>
+        <w:rPr>
+          <w:b/>
+        </w:rPr>
+        <w:sym w:font="Wingdings" w:char="F0E0"/>
+      </w:r>
+      <w:proofErr w:type="gramStart"/>
+      <w:r>
+        <w:rPr>
+          <w:b/>
+        </w:rPr>
+        <w:t>introduced</w:t>
+      </w:r>
+      <w:proofErr w:type="gramEnd"/>
+      <w:r>
+        <w:rPr>
+          <w:b/>
+        </w:rPr>
+        <w:t xml:space="preserve"> in </w:t>
+      </w:r>
+      <w:r>
+        <w:rPr>
+          <w:b/>
+        </w:rPr>
+        <w:t xml:space="preserve">js6 </w:t>
+      </w:r>
+      <w:r>
+        <w:rPr>
+          <w:b/>
+        </w:rPr>
+        <w:t xml:space="preserve"> </w:t>
+      </w:r>
+      <w:r>
+        <w:rPr>
+          <w:b/>
+        </w:rPr>
+        <w:t>and not a loop, but extracting the elements one by one.</w:t>
+      </w:r>
+    </w:p>
+    <w:p>
+      <w:pPr>
+        <w:rPr>
+          <w:b/>
+        </w:rPr>
+      </w:pPr>
+      <w:r>
+        <w:rPr>
+          <w:b/>
+        </w:rPr>
+        <w:sym w:font="Wingdings" w:char="F0E0"/>
+      </w:r>
+      <w:proofErr w:type="gramStart"/>
+      <w:r>
+        <w:rPr>
+          <w:b/>
+        </w:rPr>
+        <w:t>used</w:t>
+      </w:r>
+      <w:proofErr w:type="gramEnd"/>
+      <w:r>
+        <w:rPr>
+          <w:b/>
+        </w:rPr>
+        <w:t xml:space="preserve"> for arrays and collection objects</w:t>
+      </w:r>
+    </w:p>
+    <w:p>
+      <w:pPr>
+        <w:rPr>
+          <w:b/>
+        </w:rPr>
+      </w:pPr>
+      <w:r>
+        <w:rPr>
+          <w:b/>
+        </w:rPr>
+        <w:sym w:font="Wingdings" w:char="F0E0"/>
+      </w:r>
+      <w:proofErr w:type="gramStart"/>
+      <w:r>
+        <w:rPr>
+          <w:b/>
+        </w:rPr>
+        <w:t>it</w:t>
+      </w:r>
+      <w:proofErr w:type="gramEnd"/>
+      <w:r>
+        <w:rPr>
+          <w:b/>
+        </w:rPr>
+        <w:t xml:space="preserve"> is a inbuilt function</w:t>
+      </w:r>
+    </w:p>
+    <w:p>
+      <w:pPr>
+        <w:rPr>
+          <w:b/>
+        </w:rPr>
+      </w:pPr>
+      <w:r>
+        <w:rPr>
+          <w:b/>
+        </w:rPr>
+        <w:sym w:font="Wingdings" w:char="F0E0"/>
+      </w:r>
+      <w:proofErr w:type="gramStart"/>
+      <w:r>
+        <w:rPr>
+          <w:b/>
+        </w:rPr>
+        <w:t>data</w:t>
+      </w:r>
+      <w:proofErr w:type="gramEnd"/>
+      <w:r>
+        <w:rPr>
+          <w:b/>
+        </w:rPr>
+        <w:t xml:space="preserve"> collecting </w:t>
+      </w:r>
+      <w:proofErr w:type="spellStart"/>
+      <w:r>
+        <w:rPr>
+          <w:b/>
+        </w:rPr>
+        <w:t>forEach</w:t>
+      </w:r>
+      <w:proofErr w:type="spellEnd"/>
+      <w:r>
+        <w:rPr>
+          <w:b/>
+        </w:rPr>
+        <w:t xml:space="preserve"> met</w:t>
+      </w:r>
+      <w:r>
+        <w:rPr>
+          <w:b/>
+        </w:rPr>
+        <w:t xml:space="preserve">hod and printing </w:t>
+      </w:r>
+      <w:proofErr w:type="spellStart"/>
+      <w:r>
+        <w:rPr>
+          <w:b/>
+        </w:rPr>
+        <w:t>exper</w:t>
+      </w:r>
+      <w:proofErr w:type="spellEnd"/>
+      <w:r>
+        <w:rPr>
+          <w:b/>
+        </w:rPr>
+        <w:t xml:space="preserve"> function</w:t>
+      </w:r>
+    </w:p>
+    <w:p>
+      <w:pPr>
+        <w:rPr>
+          <w:b/>
+          <w:color w:val="FF0000"/>
+          <w:u w:val="single"/>
+        </w:rPr>
+      </w:pPr>
+      <w:r>
+        <w:rPr>
+          <w:b/>
+        </w:rPr>
+        <w:t xml:space="preserve"> </w:t>
+      </w:r>
+      <w:r>
+        <w:rPr>
+          <w:b/>
+          <w:color w:val="FF0000"/>
+          <w:u w:val="single"/>
+        </w:rPr>
+        <w:t>Arrow functions (since JS6)</w:t>
+      </w:r>
+    </w:p>
+    <w:p>
+      <w:r>
+        <w:t>1. No Parameter with 1step</w:t>
+      </w:r>
+    </w:p>
+    <w:p>
+      <w:r>
+        <w:tab/>
+      </w:r>
+      <w:proofErr w:type="spellStart"/>
+      <w:r>
+        <w:t>Syn</w:t>
+      </w:r>
+      <w:proofErr w:type="spellEnd"/>
+      <w:r>
+        <w:t>:</w:t>
+      </w:r>
+      <w:r>
+        <w:tab/>
+      </w:r>
+      <w:r>
+        <w:tab/>
+        <w:t>() =&gt; statement</w:t>
+      </w:r>
+      <w:r>
+        <w:tab/>
+      </w:r>
+      <w:r>
+        <w:tab/>
+        <w:t xml:space="preserve">    </w:t>
+      </w:r>
+    </w:p>
+    <w:p>
+      <w:r>
+        <w:tab/>
+      </w:r>
+      <w:r>
+        <w:tab/>
+      </w:r>
+      <w:r>
+        <w:tab/>
+      </w:r>
+      <w:proofErr w:type="spellStart"/>
+      <w:proofErr w:type="gramStart"/>
+      <w:r>
+        <w:t>refvar</w:t>
+      </w:r>
+      <w:proofErr w:type="spellEnd"/>
+      <w:proofErr w:type="gramEnd"/>
+      <w:r>
+        <w:t xml:space="preserve"> = () =&gt; statement</w:t>
+      </w:r>
+    </w:p>
+    <w:p>
+      <w:r>
+        <w:t xml:space="preserve">2. No Parameter with </w:t>
+      </w:r>
+      <w:proofErr w:type="spellStart"/>
+      <w:r>
+        <w:t>no.of</w:t>
+      </w:r>
+      <w:proofErr w:type="spellEnd"/>
+      <w:r>
+        <w:t xml:space="preserve"> steps</w:t>
+      </w:r>
+    </w:p>
+    <w:p>
+      <w:r>
+        <w:tab/>
+      </w:r>
+      <w:proofErr w:type="spellStart"/>
+      <w:r>
+        <w:t>Syn</w:t>
+      </w:r>
+      <w:proofErr w:type="spellEnd"/>
+      <w:r>
+        <w:t>:</w:t>
+      </w:r>
+      <w:r>
+        <w:tab/>
+      </w:r>
+      <w:r>
+        <w:tab/>
+        <w:t xml:space="preserve">() =&gt; </w:t>
+      </w:r>
+      <w:proofErr w:type="gramStart"/>
+      <w:r>
+        <w:t>{ statements</w:t>
+      </w:r>
+      <w:proofErr w:type="gramEnd"/>
+      <w:r>
+        <w:t xml:space="preserve"> }</w:t>
+      </w:r>
+    </w:p>
+    <w:p>
+      <w:r>
+        <w:t>3. 1 Parameter with 1 step</w:t>
+      </w:r>
+    </w:p>
+    <w:p>
+      <w:r>
+        <w:tab/>
+      </w:r>
+      <w:proofErr w:type="spellStart"/>
+      <w:r>
+        <w:t>Syn</w:t>
+      </w:r>
+      <w:proofErr w:type="spellEnd"/>
+      <w:r>
+        <w:t>:</w:t>
+      </w:r>
+      <w:r>
+        <w:tab/>
+      </w:r>
+      <w:r>
+        <w:tab/>
+      </w:r>
+      <w:proofErr w:type="spellStart"/>
+      <w:r>
+        <w:t>param</w:t>
+      </w:r>
+      <w:proofErr w:type="spellEnd"/>
+      <w:r>
+        <w:t xml:space="preserve"> =&gt; statement</w:t>
+      </w:r>
+    </w:p>
+    <w:p>
+      <w:r>
+        <w:t xml:space="preserve">4. 1 Parameter with </w:t>
+      </w:r>
+      <w:proofErr w:type="spellStart"/>
+      <w:r>
+        <w:t>no.of</w:t>
+      </w:r>
+      <w:proofErr w:type="spellEnd"/>
+      <w:r>
+        <w:t xml:space="preserve"> steps</w:t>
+      </w:r>
+    </w:p>
+    <w:p>
+      <w:r>
+        <w:tab/>
+      </w:r>
+      <w:proofErr w:type="spellStart"/>
+      <w:r>
+        <w:t>Syn</w:t>
+      </w:r>
+      <w:proofErr w:type="spellEnd"/>
+      <w:r>
+        <w:t>:</w:t>
+      </w:r>
+      <w:r>
+        <w:tab/>
+      </w:r>
+      <w:r>
+        <w:tab/>
+      </w:r>
+      <w:proofErr w:type="spellStart"/>
+      <w:r>
+        <w:t>param</w:t>
+      </w:r>
+      <w:proofErr w:type="spellEnd"/>
+      <w:r>
+        <w:t xml:space="preserve"> =&gt; {</w:t>
+      </w:r>
+      <w:proofErr w:type="gramStart"/>
+      <w:r>
+        <w:t>statements }</w:t>
+      </w:r>
+      <w:proofErr w:type="gramEnd"/>
+    </w:p>
+    <w:p>
+      <w:r>
+        <w:t xml:space="preserve">5. </w:t>
+      </w:r>
+      <w:proofErr w:type="spellStart"/>
+      <w:r>
+        <w:t>No.of</w:t>
+      </w:r>
+      <w:proofErr w:type="spellEnd"/>
+      <w:r>
+        <w:t xml:space="preserve"> Parameter with 1step</w:t>
+      </w:r>
+    </w:p>
+    <w:p>
+      <w:r>
+        <w:tab/>
+      </w:r>
+      <w:proofErr w:type="spellStart"/>
+      <w:r>
+        <w:t>Syn</w:t>
+      </w:r>
+      <w:proofErr w:type="spellEnd"/>
+      <w:r>
+        <w:t>:</w:t>
+      </w:r>
+      <w:r>
+        <w:tab/>
+      </w:r>
+      <w:r>
+        <w:tab/>
+        <w:t>(</w:t>
+      </w:r>
+      <w:proofErr w:type="spellStart"/>
+      <w:r>
+        <w:t>params</w:t>
+      </w:r>
+      <w:proofErr w:type="spellEnd"/>
+      <w:r>
+        <w:t>) =</w:t>
+      </w:r>
+      <w:r>
+        <w:t>&gt; statement</w:t>
+      </w:r>
+    </w:p>
+    <w:p>
+      <w:r>
+        <w:t xml:space="preserve">6. </w:t>
+      </w:r>
+      <w:proofErr w:type="spellStart"/>
+      <w:r>
+        <w:t>No.of</w:t>
+      </w:r>
+      <w:proofErr w:type="spellEnd"/>
+      <w:r>
+        <w:t xml:space="preserve"> Parameter with </w:t>
+      </w:r>
+      <w:proofErr w:type="spellStart"/>
+      <w:r>
+        <w:t>no.of</w:t>
+      </w:r>
+      <w:proofErr w:type="spellEnd"/>
+      <w:r>
+        <w:t xml:space="preserve"> steps</w:t>
+      </w:r>
+    </w:p>
+    <w:p>
+      <w:r>
+        <w:tab/>
+      </w:r>
+      <w:proofErr w:type="spellStart"/>
+      <w:r>
+        <w:t>S</w:t>
+      </w:r>
+      <w:r>
+        <w:t>yn</w:t>
+      </w:r>
+      <w:proofErr w:type="spellEnd"/>
+      <w:r>
+        <w:t>:</w:t>
+      </w:r>
+      <w:r>
+        <w:tab/>
+      </w:r>
+      <w:r>
+        <w:tab/>
+        <w:t>(</w:t>
+      </w:r>
+      <w:proofErr w:type="spellStart"/>
+      <w:r>
+        <w:t>params</w:t>
+      </w:r>
+      <w:proofErr w:type="spellEnd"/>
+      <w:r>
+        <w:t xml:space="preserve">) =&gt; </w:t>
+      </w:r>
+      <w:proofErr w:type="gramStart"/>
+      <w:r>
+        <w:t>{ statements</w:t>
+      </w:r>
+      <w:proofErr w:type="gramEnd"/>
+      <w:r>
+        <w:t xml:space="preserve"> }</w:t>
+      </w:r>
+    </w:p>
+    <w:p>
+      <w:r>
+        <w:t xml:space="preserve">Note: &gt; without { } implicit return </w:t>
+      </w:r>
+    </w:p>
+    <w:p>
+      <w:pPr>
+        <w:rPr>
+          <w:b/>
+          <w:color w:val="FF0000"/>
+        </w:rPr>
+      </w:pPr>
+      <w:r>
+        <w:tab/>
+      </w:r>
+      <w:r>
+        <w:tab/>
+      </w:r>
+      <w:r>
+        <w:rPr>
+          <w:b/>
+          <w:color w:val="FF0000"/>
+        </w:rPr>
+        <w:t xml:space="preserve">  &gt; </w:t>
+      </w:r>
+      <w:proofErr w:type="gramStart"/>
+      <w:r>
+        <w:rPr>
+          <w:b/>
+          <w:color w:val="FF0000"/>
+        </w:rPr>
+        <w:t>with</w:t>
+      </w:r>
+      <w:proofErr w:type="gramEnd"/>
+      <w:r>
+        <w:rPr>
+          <w:b/>
+          <w:color w:val="FF0000"/>
+        </w:rPr>
+        <w:t xml:space="preserve"> { } explicit return</w:t>
+      </w:r>
+    </w:p>
+    <w:p>
+      <w:pPr>
+        <w:rPr>
+          <w:b/>
+          <w:color w:val="FF0000"/>
+        </w:rPr>
+      </w:pPr>
+      <w:r>
+        <w:rPr>
+          <w:b/>
+          <w:color w:val="FF0000"/>
+        </w:rPr>
+        <w:tab/>
+      </w:r>
+      <w:r>
+        <w:rPr>
+          <w:b/>
+          <w:color w:val="FF0000"/>
+        </w:rPr>
+        <w:tab/>
+        <w:t xml:space="preserve">  &gt; 1step no need { }</w:t>
+      </w:r>
+    </w:p>
+    <w:p>
+      <w:pPr>
+        <w:rPr>
+          <w:b/>
+          <w:color w:val="FF0000"/>
+        </w:rPr>
+      </w:pPr>
+      <w:r>
+        <w:rPr>
+          <w:b/>
+          <w:color w:val="FF0000"/>
+        </w:rPr>
+        <w:tab/>
+      </w:r>
+      <w:r>
+        <w:rPr>
+          <w:b/>
+          <w:color w:val="FF0000"/>
+        </w:rPr>
+        <w:tab/>
+        <w:t xml:space="preserve">  &gt; 1param no need ()</w:t>
+      </w:r>
+    </w:p>
+    <w:p/>
+    <w:p>
+      <w:proofErr w:type="gramStart"/>
+      <w:r>
+        <w:t>calling</w:t>
+      </w:r>
+      <w:proofErr w:type="gramEnd"/>
+      <w:r>
+        <w:t>:</w:t>
+      </w:r>
+      <w:r>
+        <w:tab/>
+        <w:t xml:space="preserve">    </w:t>
+      </w:r>
+      <w:proofErr w:type="spellStart"/>
+      <w:r>
+        <w:t>refvar</w:t>
+      </w:r>
+      <w:proofErr w:type="spellEnd"/>
+      <w:r>
+        <w:tab/>
+      </w:r>
+      <w:r>
+        <w:tab/>
+        <w:t>===&gt; it displays AF code on webpage</w:t>
+      </w:r>
+      <w:r>
+        <w:tab/>
+      </w:r>
+    </w:p>
+    <w:p>
+      <w:r>
+        <w:tab/>
+      </w:r>
+      <w:r>
+        <w:tab/>
+      </w:r>
+      <w:r>
+        <w:tab/>
+      </w:r>
+      <w:r>
+        <w:tab/>
+      </w:r>
+      <w:proofErr w:type="spellStart"/>
+      <w:proofErr w:type="gramStart"/>
+      <w:r>
+        <w:t>refvar</w:t>
+      </w:r>
+      <w:proofErr w:type="spellEnd"/>
+      <w:r>
+        <w:t>(</w:t>
+      </w:r>
+      <w:proofErr w:type="gramEnd"/>
+      <w:r>
+        <w:t>)</w:t>
+      </w:r>
+      <w:r>
+        <w:tab/>
+        <w:t xml:space="preserve">    ===&gt; it execute AF then displaying output</w:t>
+      </w:r>
+      <w:r>
+        <w:tab/>
+        <w:t xml:space="preserve"> </w:t>
+      </w:r>
+    </w:p>
+    <w:p>
+      <w:pPr>
+        <w:rPr>
+          <w:sz w:val="28"/>
+          <w:szCs w:val="28"/>
+        </w:rPr>
+      </w:pPr>
+    </w:p>
+    <w:p>
+      <w:pPr>
+        <w:rPr>
+          <w:b/>
+          <w:color w:val="FF0000"/>
+          <w:sz w:val="28"/>
+          <w:szCs w:val="28"/>
+          <w:u w:val="single"/>
+        </w:rPr>
+      </w:pPr>
+      <w:proofErr w:type="gramStart"/>
+      <w:r>
+        <w:rPr>
+          <w:b/>
+          <w:color w:val="FF0000"/>
+          <w:sz w:val="28"/>
+          <w:szCs w:val="28"/>
+          <w:u w:val="single"/>
+        </w:rPr>
+        <w:t>4.Imediate</w:t>
+      </w:r>
+      <w:proofErr w:type="gramEnd"/>
+      <w:r>
+        <w:rPr>
+          <w:b/>
+          <w:color w:val="FF0000"/>
+          <w:sz w:val="28"/>
+          <w:szCs w:val="28"/>
+          <w:u w:val="single"/>
+        </w:rPr>
+        <w:t xml:space="preserve"> invoking or execution function(IIF)</w:t>
+      </w:r>
+    </w:p>
+    <w:p>
+      <w:r>
+        <w:t xml:space="preserve">An IIFE (Immediately Invoked Function) is a function that runs the moment it is invoked or called in the JavaScript event loop. Having a function that behaves that way can be useful in certain situations. </w:t>
+      </w:r>
+    </w:p>
+    <w:p>
+      <w:r>
+        <w:t xml:space="preserve">Adv:     </w:t>
+      </w:r>
+    </w:p>
+    <w:p>
+      <w:r>
+        <w:t>1. IIFE does not create unnecessary global variables and functions.</w:t>
+      </w:r>
+    </w:p>
+    <w:p>
+      <w:r>
+        <w:t>2. Functions and variables created in IIFE do not conflict with other functions &amp; variables even if they have the same name.</w:t>
+      </w:r>
+    </w:p>
+    <w:p>
+      <w:r>
+        <w:t xml:space="preserve">3. Organize JavaScript code.   </w:t>
+      </w:r>
+    </w:p>
+    <w:p>
+      <w:proofErr w:type="spellStart"/>
+      <w:r>
+        <w:t>Syn</w:t>
+      </w:r>
+      <w:proofErr w:type="spellEnd"/>
+      <w:r>
+        <w:t>:</w:t>
+      </w:r>
+    </w:p>
+    <w:p>
+      <w:r>
+        <w:sym w:font="Wingdings" w:char="F0E0"/>
+      </w:r>
+      <w:r>
+        <w:tab/>
+      </w:r>
+      <w:r>
+        <w:tab/>
+        <w:t>(</w:t>
+      </w:r>
+      <w:proofErr w:type="gramStart"/>
+      <w:r>
+        <w:t>function(</w:t>
+      </w:r>
+      <w:proofErr w:type="gramEnd"/>
+      <w:r>
+        <w:t>){</w:t>
+      </w:r>
+    </w:p>
+    <w:p>
+      <w:r>
+        <w:tab/>
+      </w:r>
+      <w:r>
+        <w:tab/>
+      </w:r>
+      <w:r>
+        <w:tab/>
+      </w:r>
+      <w:proofErr w:type="spellStart"/>
+      <w:proofErr w:type="gramStart"/>
+      <w:r>
+        <w:t>document.write</w:t>
+      </w:r>
+      <w:proofErr w:type="spellEnd"/>
+      <w:r>
+        <w:t>(</w:t>
+      </w:r>
+      <w:proofErr w:type="gramEnd"/>
+      <w:r>
+        <w:t xml:space="preserve">`hi,  I  am II </w:t>
+      </w:r>
+      <w:proofErr w:type="spellStart"/>
+      <w:r>
+        <w:t>exper</w:t>
+      </w:r>
+      <w:proofErr w:type="spellEnd"/>
+      <w:r>
+        <w:t>`);</w:t>
+      </w:r>
+    </w:p>
+    <w:p>
+      <w:r>
+        <w:tab/>
+      </w:r>
+      <w:r>
+        <w:tab/>
+        <w:t>}) ();</w:t>
+      </w:r>
+    </w:p>
+    <w:p>
+      <w:r>
+        <w:sym w:font="Wingdings" w:char="F0E0"/>
+      </w:r>
+      <w:r>
+        <w:tab/>
+      </w:r>
+      <w:r>
+        <w:tab/>
+        <w:t>( ()=&gt;{</w:t>
+      </w:r>
+    </w:p>
+    <w:p>
+      <w:r>
+        <w:tab/>
+      </w:r>
+      <w:r>
+        <w:tab/>
+      </w:r>
+      <w:r>
+        <w:tab/>
+      </w:r>
+      <w:proofErr w:type="spellStart"/>
+      <w:proofErr w:type="gramStart"/>
+      <w:r>
+        <w:t>document.write</w:t>
+      </w:r>
+      <w:proofErr w:type="spellEnd"/>
+      <w:r>
+        <w:t>(</w:t>
+      </w:r>
+      <w:proofErr w:type="gramEnd"/>
+      <w:r>
+        <w:t>`hi,  I  am II arrow`);</w:t>
+      </w:r>
+    </w:p>
+    <w:p>
+      <w:r>
+        <w:tab/>
+      </w:r>
+      <w:r>
+        <w:tab/>
+        <w:t>}) ();</w:t>
+      </w:r>
+    </w:p>
+    <w:p>
+      <w:pPr>
+        <w:rPr>
+          <w:b/>
+          <w:color w:val="FF0000"/>
+          <w:u w:val="single"/>
+        </w:rPr>
+      </w:pPr>
+      <w:r>
+        <w:rPr>
+          <w:b/>
+          <w:color w:val="FF0000"/>
+          <w:u w:val="single"/>
+        </w:rPr>
+        <w:t>Rest operator</w:t>
+      </w:r>
+    </w:p>
+    <w:p>
+      <w:r>
+        <w:t xml:space="preserve"> </w:t>
+      </w:r>
+      <w:proofErr w:type="gramStart"/>
+      <w:r>
+        <w:t>example</w:t>
+      </w:r>
+      <w:proofErr w:type="gramEnd"/>
+      <w:r>
+        <w:t xml:space="preserve"> on functions with rest operator</w:t>
+      </w:r>
+    </w:p>
+    <w:p>
+      <w:r>
+        <w:tab/>
+      </w:r>
+      <w:proofErr w:type="gramStart"/>
+      <w:r>
+        <w:t>function</w:t>
+      </w:r>
+      <w:proofErr w:type="gramEnd"/>
+      <w:r>
+        <w:t xml:space="preserve"> fun-name(...param1, param2, param3)  X</w:t>
+      </w:r>
+    </w:p>
+    <w:p>
+      <w:r>
+        <w:tab/>
+      </w:r>
+      <w:proofErr w:type="gramStart"/>
+      <w:r>
+        <w:t>function</w:t>
+      </w:r>
+      <w:proofErr w:type="gramEnd"/>
+      <w:r>
+        <w:t xml:space="preserve"> fun-name(param1, ...param2, param3)  X</w:t>
+      </w:r>
+    </w:p>
+    <w:p>
+      <w:r>
+        <w:tab/>
+      </w:r>
+      <w:proofErr w:type="gramStart"/>
+      <w:r>
+        <w:t>function</w:t>
+      </w:r>
+      <w:proofErr w:type="gramEnd"/>
+      <w:r>
+        <w:t xml:space="preserve"> fun-name(pa</w:t>
+      </w:r>
+      <w:r>
+        <w:t>ram1, param2, ...param3)</w:t>
+      </w:r>
+      <w:r>
+        <w:tab/>
+        <w:t xml:space="preserve"> valid</w:t>
+      </w:r>
+    </w:p>
+    <w:p>
+      <w:r>
+        <w:tab/>
+      </w:r>
+    </w:p>
+    <w:p/>
+    <w:p>
+      <w:pPr>
+        <w:ind w:firstLine="720"/>
+      </w:pPr>
+      <w:proofErr w:type="gramStart"/>
+      <w:r>
+        <w:lastRenderedPageBreak/>
+        <w:t>function</w:t>
+      </w:r>
+      <w:proofErr w:type="gramEnd"/>
+      <w:r>
+        <w:t xml:space="preserve"> fun-name(...</w:t>
+      </w:r>
+      <w:proofErr w:type="spellStart"/>
+      <w:r>
+        <w:t>param</w:t>
+      </w:r>
+      <w:proofErr w:type="spellEnd"/>
+      <w:r>
+        <w:t>)</w:t>
+      </w:r>
+    </w:p>
+    <w:p>
+      <w:r>
+        <w:tab/>
+        <w:t>{</w:t>
+      </w:r>
+    </w:p>
+    <w:p>
+      <w:r>
+        <w:tab/>
+      </w:r>
+      <w:r>
+        <w:tab/>
+      </w:r>
+      <w:proofErr w:type="gramStart"/>
+      <w:r>
+        <w:t>code</w:t>
+      </w:r>
+      <w:proofErr w:type="gramEnd"/>
+      <w:r>
+        <w:t xml:space="preserve">     </w:t>
+      </w:r>
+    </w:p>
+    <w:p>
+      <w:r>
+        <w:tab/>
+        <w:t xml:space="preserve">}    </w:t>
+      </w:r>
+    </w:p>
+    <w:p>
+      <w:r>
+        <w:tab/>
+      </w:r>
+      <w:r>
+        <w:tab/>
+        <w:t>fun-</w:t>
+      </w:r>
+      <w:proofErr w:type="gramStart"/>
+      <w:r>
+        <w:t>name(</w:t>
+      </w:r>
+      <w:proofErr w:type="gramEnd"/>
+      <w:r>
+        <w:t>val1, val2, val3 );</w:t>
       </w:r>
     </w:p>
     <w:sectPr>

</xml_diff>